<commit_message>
Update to Cloud report
Added PDF version of report and updated the word doc
</commit_message>
<xml_diff>
--- a/I.T Technologies (Cloud,Services,Servers) .docx
+++ b/I.T Technologies (Cloud,Services,Servers) .docx
@@ -1,40 +1,7 @@
 
 <file path=word/document.xml><?xml version="1.0" encoding="utf-8"?>
-<w:document xmlns:wpc="http://schemas.microsoft.com/office/word/2010/wordprocessingCanvas" xmlns:cx="http://schemas.microsoft.com/office/drawing/2014/chartex" xmlns:cx1="http://schemas.microsoft.com/office/drawing/2015/9/8/chartex" xmlns:cx2="http://schemas.microsoft.com/office/drawing/2015/10/21/chartex" xmlns:cx3="http://schemas.microsoft.com/office/drawing/2016/5/9/chartex" xmlns:cx4="http://schemas.microsoft.com/office/drawing/2016/5/10/chartex" xmlns:cx5="http://schemas.microsoft.com/office/drawing/2016/5/11/chartex" xmlns:cx6="http://schemas.microsoft.com/office/drawing/2016/5/12/chartex" xmlns:cx7="http://schemas.microsoft.com/office/drawing/2016/5/13/chartex" xmlns:cx8="http://schemas.microsoft.com/office/drawing/2016/5/14/chartex" xmlns:mc="http://schemas.openxmlformats.org/markup-compatibility/2006" xmlns:aink="http://schemas.microsoft.com/office/drawing/2016/ink" xmlns:am3d="http://schemas.microsoft.com/office/drawing/2017/model3d" xmlns:o="urn:schemas-microsoft-com:office:office" xmlns:r="http://schemas.openxmlformats.org/officeDocument/2006/relationships" xmlns:m="http://schemas.openxmlformats.org/officeDocument/2006/math" xmlns:v="urn:schemas-microsoft-com:vml" xmlns:wp14="http://schemas.microsoft.com/office/word/2010/wordprocessingDrawing" xmlns:wp="http://schemas.openxmlformats.org/drawingml/2006/wordprocessingDrawing" xmlns:w10="urn:schemas-microsoft-com:office:word" xmlns:w="http://schemas.openxmlformats.org/wordprocessingml/2006/main" xmlns:w14="http://schemas.microsoft.com/office/word/2010/wordml" xmlns:w15="http://schemas.microsoft.com/office/word/2012/wordml" xmlns:w16cex="http://schemas.microsoft.com/office/word/2018/wordml/cex" xmlns:w16cid="http://schemas.microsoft.com/office/word/2016/wordml/cid" xmlns:w16="http://schemas.microsoft.com/office/word/2018/wordml" xmlns:w16se="http://schemas.microsoft.com/office/word/2015/wordml/symex" xmlns:wpg="http://schemas.microsoft.com/office/word/2010/wordprocessingGroup" xmlns:wpi="http://schemas.microsoft.com/office/word/2010/wordprocessingInk" xmlns:wne="http://schemas.microsoft.com/office/word/2006/wordml" xmlns:wps="http://schemas.microsoft.com/office/word/2010/wordprocessingShape" xmlns:a="http://schemas.openxmlformats.org/drawingml/2006/main" xmlns:pic="http://schemas.openxmlformats.org/drawingml/2006/picture" xmlns:a14="http://schemas.microsoft.com/office/drawing/2010/main" mc:Ignorable="w14 w15 w16se w16cid w16 w16cex wp14">
+<w:document xmlns:wpc="http://schemas.microsoft.com/office/word/2010/wordprocessingCanvas" xmlns:cx="http://schemas.microsoft.com/office/drawing/2014/chartex" xmlns:cx1="http://schemas.microsoft.com/office/drawing/2015/9/8/chartex" xmlns:cx2="http://schemas.microsoft.com/office/drawing/2015/10/21/chartex" xmlns:cx3="http://schemas.microsoft.com/office/drawing/2016/5/9/chartex" xmlns:cx4="http://schemas.microsoft.com/office/drawing/2016/5/10/chartex" xmlns:cx5="http://schemas.microsoft.com/office/drawing/2016/5/11/chartex" xmlns:cx6="http://schemas.microsoft.com/office/drawing/2016/5/12/chartex" xmlns:cx7="http://schemas.microsoft.com/office/drawing/2016/5/13/chartex" xmlns:cx8="http://schemas.microsoft.com/office/drawing/2016/5/14/chartex" xmlns:mc="http://schemas.openxmlformats.org/markup-compatibility/2006" xmlns:aink="http://schemas.microsoft.com/office/drawing/2016/ink" xmlns:am3d="http://schemas.microsoft.com/office/drawing/2017/model3d" xmlns:o="urn:schemas-microsoft-com:office:office" xmlns:r="http://schemas.openxmlformats.org/officeDocument/2006/relationships" xmlns:m="http://schemas.openxmlformats.org/officeDocument/2006/math" xmlns:v="urn:schemas-microsoft-com:vml" xmlns:wp14="http://schemas.microsoft.com/office/word/2010/wordprocessingDrawing" xmlns:wp="http://schemas.openxmlformats.org/drawingml/2006/wordprocessingDrawing" xmlns:w10="urn:schemas-microsoft-com:office:word" xmlns:w="http://schemas.openxmlformats.org/wordprocessingml/2006/main" xmlns:w14="http://schemas.microsoft.com/office/word/2010/wordml" xmlns:w15="http://schemas.microsoft.com/office/word/2012/wordml" xmlns:w16cid="http://schemas.microsoft.com/office/word/2016/wordml/cid" xmlns:w16se="http://schemas.microsoft.com/office/word/2015/wordml/symex" xmlns:wpg="http://schemas.microsoft.com/office/word/2010/wordprocessingGroup" xmlns:wpi="http://schemas.microsoft.com/office/word/2010/wordprocessingInk" xmlns:wne="http://schemas.microsoft.com/office/word/2006/wordml" xmlns:wps="http://schemas.microsoft.com/office/word/2010/wordprocessingShape" mc:Ignorable="w14 w15 w16se w16cid wp14">
   <w:body>
-    <w:p>
-      <w:pPr>
-        <w:pStyle w:val="NormalWeb"/>
-        <w:numPr>
-          <w:ilvl w:val="0"/>
-          <w:numId w:val="5"/>
-        </w:numPr>
-        <w:rPr>
-          <w:rFonts w:ascii="Calibri" w:hAnsi="Calibri" w:cs="Calibri" w:asciiTheme="minorAscii" w:hAnsiTheme="minorAscii" w:cstheme="minorAscii"/>
-          <w:i w:val="1"/>
-          <w:iCs w:val="1"/>
-        </w:rPr>
-      </w:pPr>
-      <w:r>
-        <w:rPr>
-          <w:rFonts w:ascii="Calibri" w:hAnsi="Calibri" w:cs="Calibri" w:asciiTheme="minorAscii" w:hAnsiTheme="minorAscii" w:cstheme="minorAscii"/>
-          <w:i w:val="1"/>
-          <w:iCs w:val="1"/>
-          <w:color w:val="333333"/>
-          <w:sz w:val="26"/>
-          <w:szCs w:val="26"/>
-        </w:rPr>
-        <w:t xml:space="preserve">What does it do? (600 words) What is the state of the art of this new technology? What can be done now? What is likely to be able to do be done soon (say in the next 3 years)? What technological or other developments make this possible? </w:t>
-      </w:r>
-    </w:p>
-    <w:p>
-      <w:pPr>
-        <w:pStyle w:val="NormalWeb"/>
-        <w:rPr>
-          <w:rFonts w:asciiTheme="minorHAnsi" w:hAnsiTheme="minorHAnsi" w:cstheme="minorHAnsi"/>
-        </w:rPr>
-      </w:pPr>
-    </w:p>
     <w:p>
       <w:pPr>
         <w:pStyle w:val="NormalWeb"/>
@@ -140,24 +107,27 @@
         <w:pStyle w:val="NormalWeb"/>
       </w:pPr>
       <w:r>
+        <w:rPr>
+          <w:noProof/>
+        </w:rPr>
         <w:drawing>
-          <wp:inline wp14:editId="2A4E800A" wp14:anchorId="5B6EFC8A">
+          <wp:inline distT="0" distB="0" distL="0" distR="0" wp14:anchorId="5B6EFC8A" wp14:editId="2A4E800A">
             <wp:extent cx="5744306" cy="1412142"/>
             <wp:effectExtent l="0" t="0" r="0" b="0"/>
-            <wp:docPr id="2021530693" name="Picture 665793936" title=""/>
+            <wp:docPr id="2021530693" name="Picture 665793936"/>
             <wp:cNvGraphicFramePr>
-              <a:graphicFrameLocks noChangeAspect="1"/>
+              <a:graphicFrameLocks xmlns:a="http://schemas.openxmlformats.org/drawingml/2006/main" noChangeAspect="1"/>
             </wp:cNvGraphicFramePr>
-            <a:graphic>
+            <a:graphic xmlns:a="http://schemas.openxmlformats.org/drawingml/2006/main">
               <a:graphicData uri="http://schemas.openxmlformats.org/drawingml/2006/picture">
-                <pic:pic>
+                <pic:pic xmlns:pic="http://schemas.openxmlformats.org/drawingml/2006/picture">
                   <pic:nvPicPr>
                     <pic:cNvPr id="0" name="Picture 665793936"/>
                     <pic:cNvPicPr/>
                   </pic:nvPicPr>
                   <pic:blipFill>
-                    <a:blip r:embed="R1b36c7e13603496d">
-                      <a:extLst xmlns:a="http://schemas.openxmlformats.org/drawingml/2006/main">
+                    <a:blip r:embed="rId8">
+                      <a:extLst>
                         <a:ext uri="{28A0092B-C50C-407E-A947-70E740481C1C}">
                           <a14:useLocalDpi xmlns:a14="http://schemas.microsoft.com/office/drawing/2010/main" val="0"/>
                         </a:ext>
@@ -168,7 +138,7 @@
                     </a:stretch>
                   </pic:blipFill>
                   <pic:spPr>
-                    <a:xfrm rot="0" flipH="0" flipV="0">
+                    <a:xfrm>
                       <a:off x="0" y="0"/>
                       <a:ext cx="5744306" cy="1412142"/>
                     </a:xfrm>
@@ -212,7 +182,21 @@
         <w:rPr>
           <w:rFonts w:asciiTheme="minorHAnsi" w:hAnsiTheme="minorHAnsi" w:cstheme="minorBidi"/>
         </w:rPr>
-        <w:t xml:space="preserve"> is a computing infrastructure supplied and managed over the internet. This is made up of servers, networks, storage and operating systems. The service is elastic which means it can be scaled up and down based on demand, the pay per usage system in place helps businesses circumvent the need of buying and managing physical servers. Examples of these service providers are AWS EC2, Rackspace and Google Compute Engine.</w:t>
+        <w:t xml:space="preserve"> is a computing infrastructure supplied and managed over the internet. This is made up of servers, networks, storage and operating systems. The service is elastic which means it can be scaled up and down based on demand, the pay per usage system in place helps businesses circumvent the need of buying and managing physical servers. Examples of these service providers are AWS EC2, </w:t>
+      </w:r>
+      <w:proofErr w:type="spellStart"/>
+      <w:r>
+        <w:rPr>
+          <w:rFonts w:asciiTheme="minorHAnsi" w:hAnsiTheme="minorHAnsi" w:cstheme="minorBidi"/>
+        </w:rPr>
+        <w:t>Rackspace</w:t>
+      </w:r>
+      <w:proofErr w:type="spellEnd"/>
+      <w:r>
+        <w:rPr>
+          <w:rFonts w:asciiTheme="minorHAnsi" w:hAnsiTheme="minorHAnsi" w:cstheme="minorBidi"/>
+        </w:rPr>
+        <w:t xml:space="preserve"> and Google Compute Engine.</w:t>
       </w:r>
     </w:p>
     <w:p>
@@ -364,6 +348,7 @@
         <w:rPr>
           <w:rFonts w:asciiTheme="minorHAnsi" w:hAnsiTheme="minorHAnsi" w:cstheme="minorHAnsi"/>
         </w:rPr>
+        <w:lastRenderedPageBreak/>
         <w:t>Eliminates capital expense</w:t>
       </w:r>
       <w:r>
@@ -539,46 +524,22 @@
         <w:pStyle w:val="NormalWeb"/>
         <w:jc w:val="both"/>
         <w:rPr>
-          <w:rFonts w:ascii="Calibri" w:hAnsi="Calibri" w:cs="Arial" w:asciiTheme="minorAscii" w:hAnsiTheme="minorAscii" w:cstheme="minorBidi"/>
-        </w:rPr>
-      </w:pPr>
-      <w:r>
-        <w:rPr>
-          <w:rFonts w:ascii="Calibri" w:hAnsi="Calibri" w:cs="Arial" w:asciiTheme="minorAscii" w:hAnsiTheme="minorAscii" w:cstheme="minorBidi"/>
-          <w:b w:val="1"/>
-          <w:bCs w:val="1"/>
+          <w:rFonts w:asciiTheme="minorHAnsi" w:hAnsiTheme="minorHAnsi" w:cstheme="minorBidi"/>
+        </w:rPr>
+      </w:pPr>
+      <w:r>
+        <w:rPr>
+          <w:rFonts w:asciiTheme="minorHAnsi" w:hAnsiTheme="minorHAnsi" w:cstheme="minorBidi"/>
+          <w:b/>
+          <w:bCs/>
         </w:rPr>
         <w:t>PaaS</w:t>
       </w:r>
       <w:r>
         <w:rPr>
-          <w:rFonts w:ascii="Calibri" w:hAnsi="Calibri" w:cs="Arial" w:asciiTheme="minorAscii" w:hAnsiTheme="minorAscii" w:cstheme="minorBidi"/>
-        </w:rPr>
-        <w:t xml:space="preserve"> is a cloud computing service which is a complete development and deployment environment, like the IaaS the PaaS includes the infrastructure supplied </w:t>
-      </w:r>
-      <w:r>
-        <w:rPr>
-          <w:rFonts w:ascii="Calibri" w:hAnsi="Calibri" w:cs="Arial" w:asciiTheme="minorAscii" w:hAnsiTheme="minorAscii" w:cstheme="minorBidi"/>
-        </w:rPr>
-        <w:t xml:space="preserve">and managed by the provider </w:t>
-      </w:r>
-      <w:r>
-        <w:rPr>
-          <w:rFonts w:ascii="Calibri" w:hAnsi="Calibri" w:cs="Arial" w:asciiTheme="minorAscii" w:hAnsiTheme="minorAscii" w:cstheme="minorBidi"/>
-        </w:rPr>
-        <w:t xml:space="preserve">although it now includes the development tools, data base management system and business intelligence services, examples of this service are AWS Elastic Beanstalk , Windows Azure and Apache Stratos. PaaS helps businesses circumvent the need of buying and managing software licences and the </w:t>
-      </w:r>
-      <w:r>
-        <w:rPr>
-          <w:rFonts w:ascii="Calibri" w:hAnsi="Calibri" w:cs="Arial" w:asciiTheme="minorAscii" w:hAnsiTheme="minorAscii" w:cstheme="minorBidi"/>
-        </w:rPr>
-        <w:t>infrastructure</w:t>
-      </w:r>
-      <w:r>
-        <w:rPr>
-          <w:rFonts w:ascii="Calibri" w:hAnsi="Calibri" w:cs="Arial" w:asciiTheme="minorAscii" w:hAnsiTheme="minorAscii" w:cstheme="minorBidi"/>
-        </w:rPr>
-        <w:t xml:space="preserve"> which the software is running on.</w:t>
+          <w:rFonts w:asciiTheme="minorHAnsi" w:hAnsiTheme="minorHAnsi" w:cstheme="minorBidi"/>
+        </w:rPr>
+        <w:t xml:space="preserve"> is a cloud computing service which is a complete development and deployment environment, like the IaaS the PaaS includes the infrastructure supplied and managed by the provider although it now includes the development tools, data base management system and business intelligence services, examples of this service are AWS Elastic Beanstalk , Windows Azure and Apache Stratos. PaaS helps businesses circumvent the need of buying and managing software licences and the infrastructure which the software is running on.</w:t>
       </w:r>
     </w:p>
     <w:p>
@@ -912,28 +873,51 @@
         <w:rPr>
           <w:rFonts w:asciiTheme="minorHAnsi" w:hAnsiTheme="minorHAnsi" w:cstheme="minorBidi"/>
         </w:rPr>
-        <w:t>this is a service for delivering software applications over the internet, normally on a subscription basis. The cloud providers manage the infrastructure, software and maintenance of the SaaS, examples of this service is software like Google Apps, Slack and  DropBox. This allows consumers to rent on a pay-as-you-go basis the users will connected to the service over the internet, SaaS is used for most web-based email services.</w:t>
-      </w:r>
-    </w:p>
-    <w:p>
-      <w:pPr>
-        <w:pStyle w:val="NormalWeb"/>
-        <w:rPr>
-          <w:rFonts w:asciiTheme="minorHAnsi" w:hAnsiTheme="minorHAnsi" w:cstheme="minorBidi"/>
-        </w:rPr>
-      </w:pPr>
-    </w:p>
-    <w:p>
-      <w:pPr>
-        <w:pStyle w:val="NormalWeb"/>
-        <w:rPr>
-          <w:rFonts w:asciiTheme="minorHAnsi" w:hAnsiTheme="minorHAnsi" w:cstheme="minorBidi"/>
-        </w:rPr>
-      </w:pPr>
-      <w:r>
-        <w:rPr>
-          <w:rFonts w:asciiTheme="minorHAnsi" w:hAnsiTheme="minorHAnsi" w:cstheme="minorBidi"/>
-        </w:rPr>
+        <w:t xml:space="preserve">this is a service for delivering software applications over the internet, normally on a subscription basis. The cloud providers manage the infrastructure, software and maintenance of the SaaS, examples of this service is software like Google Apps, Slack </w:t>
+      </w:r>
+      <w:proofErr w:type="gramStart"/>
+      <w:r>
+        <w:rPr>
+          <w:rFonts w:asciiTheme="minorHAnsi" w:hAnsiTheme="minorHAnsi" w:cstheme="minorBidi"/>
+        </w:rPr>
+        <w:t xml:space="preserve">and  </w:t>
+      </w:r>
+      <w:proofErr w:type="spellStart"/>
+      <w:r>
+        <w:rPr>
+          <w:rFonts w:asciiTheme="minorHAnsi" w:hAnsiTheme="minorHAnsi" w:cstheme="minorBidi"/>
+        </w:rPr>
+        <w:t>DropBox</w:t>
+      </w:r>
+      <w:proofErr w:type="spellEnd"/>
+      <w:proofErr w:type="gramEnd"/>
+      <w:r>
+        <w:rPr>
+          <w:rFonts w:asciiTheme="minorHAnsi" w:hAnsiTheme="minorHAnsi" w:cstheme="minorBidi"/>
+        </w:rPr>
+        <w:t>. This allows consumers to rent on a pay-as-you-go basis the users will connected to the service over the internet, SaaS is used for most web-based email services.</w:t>
+      </w:r>
+    </w:p>
+    <w:p>
+      <w:pPr>
+        <w:pStyle w:val="NormalWeb"/>
+        <w:rPr>
+          <w:rFonts w:asciiTheme="minorHAnsi" w:hAnsiTheme="minorHAnsi" w:cstheme="minorBidi"/>
+        </w:rPr>
+      </w:pPr>
+    </w:p>
+    <w:p>
+      <w:pPr>
+        <w:pStyle w:val="NormalWeb"/>
+        <w:rPr>
+          <w:rFonts w:asciiTheme="minorHAnsi" w:hAnsiTheme="minorHAnsi" w:cstheme="minorBidi"/>
+        </w:rPr>
+      </w:pPr>
+      <w:r>
+        <w:rPr>
+          <w:rFonts w:asciiTheme="minorHAnsi" w:hAnsiTheme="minorHAnsi" w:cstheme="minorBidi"/>
+        </w:rPr>
+        <w:lastRenderedPageBreak/>
         <w:t>Some advantages of SaaS are,</w:t>
       </w:r>
     </w:p>
@@ -1124,38 +1108,14 @@
       <w:pPr>
         <w:pStyle w:val="NormalWeb"/>
         <w:rPr>
-          <w:rFonts w:ascii="Calibri" w:hAnsi="Calibri" w:cs="Arial" w:asciiTheme="minorAscii" w:hAnsiTheme="minorAscii" w:cstheme="minorBidi"/>
-        </w:rPr>
-      </w:pPr>
-      <w:r>
-        <w:rPr>
-          <w:rFonts w:ascii="Calibri" w:hAnsi="Calibri" w:cs="Arial" w:asciiTheme="minorAscii" w:hAnsiTheme="minorAscii" w:cstheme="minorBidi"/>
-        </w:rPr>
-        <w:t xml:space="preserve">Developments in cloud computing will change computing from a physical format into a virtual one, making a strenuous task that would require a lot of staff, expensive hardware and expensive software to complete </w:t>
-      </w:r>
-      <w:r>
-        <w:rPr>
-          <w:rFonts w:ascii="Calibri" w:hAnsi="Calibri" w:cs="Arial" w:asciiTheme="minorAscii" w:hAnsiTheme="minorAscii" w:cstheme="minorBidi"/>
-        </w:rPr>
-        <w:t xml:space="preserve">can </w:t>
-      </w:r>
-      <w:r>
-        <w:rPr>
-          <w:rFonts w:ascii="Calibri" w:hAnsi="Calibri" w:cs="Arial" w:asciiTheme="minorAscii" w:hAnsiTheme="minorAscii" w:cstheme="minorBidi"/>
-        </w:rPr>
-        <w:t>soon be available to everyone though a subscription-based service. This w</w:t>
-      </w:r>
-      <w:r>
-        <w:rPr>
-          <w:rFonts w:ascii="Calibri" w:hAnsi="Calibri" w:cs="Arial" w:asciiTheme="minorAscii" w:hAnsiTheme="minorAscii" w:cstheme="minorBidi"/>
-        </w:rPr>
-        <w:t>ill be extremely</w:t>
-      </w:r>
-      <w:r>
-        <w:rPr>
-          <w:rFonts w:ascii="Calibri" w:hAnsi="Calibri" w:cs="Arial" w:asciiTheme="minorAscii" w:hAnsiTheme="minorAscii" w:cstheme="minorBidi"/>
-        </w:rPr>
-        <w:t xml:space="preserve"> cost effective and provide a far more sustainable global I.T infrastructure. Cloud computing is becoming the centre point for innovation for a lot of the new technologies such as A.I, natural user interfaces, IoT, Quantum Computing, big data and analytics and more. These technologies and more like them will fuel this fire we know as “the cloud” and impact on most of our daily activities and requirements. For example, </w:t>
+          <w:rFonts w:asciiTheme="minorHAnsi" w:hAnsiTheme="minorHAnsi" w:cstheme="minorBidi"/>
+        </w:rPr>
+      </w:pPr>
+      <w:r>
+        <w:rPr>
+          <w:rFonts w:asciiTheme="minorHAnsi" w:hAnsiTheme="minorHAnsi" w:cstheme="minorBidi"/>
+        </w:rPr>
+        <w:t xml:space="preserve">Developments in cloud computing will change computing from a physical format into a virtual one, making a strenuous task that would require a lot of staff, expensive hardware and expensive software to complete can soon be available to everyone though a subscription-based service. This will be extremely cost effective and provide a far more sustainable global I.T infrastructure. Cloud computing is becoming the centre point for innovation for a lot of the new technologies such as A.I, natural user interfaces, IoT, Quantum Computing, big data and analytics and more. These technologies and more like them will fuel this fire we know as “the cloud” and impact on most of our daily activities and requirements. For example, </w:t>
       </w:r>
     </w:p>
     <w:p>
@@ -1240,11 +1200,10 @@
           <w:ilvl w:val="0"/>
           <w:numId w:val="1"/>
         </w:numPr>
-        <w:rPr/>
-      </w:pPr>
-      <w:r>
-        <w:rPr>
-          <w:rFonts w:ascii="Calibri" w:hAnsi="Calibri" w:cs="Arial" w:asciiTheme="minorAscii" w:hAnsiTheme="minorAscii" w:cstheme="minorBidi"/>
+      </w:pPr>
+      <w:r>
+        <w:rPr>
+          <w:rFonts w:asciiTheme="minorHAnsi" w:hAnsiTheme="minorHAnsi" w:cstheme="minorBidi"/>
         </w:rPr>
         <w:t>Digital Currency.</w:t>
       </w:r>
@@ -1253,46 +1212,14 @@
       <w:pPr>
         <w:pStyle w:val="NormalWeb"/>
         <w:rPr>
-          <w:rFonts w:ascii="Calibri" w:hAnsi="Calibri" w:cs="Arial" w:asciiTheme="minorAscii" w:hAnsiTheme="minorAscii" w:cstheme="minorBidi"/>
-        </w:rPr>
-      </w:pPr>
-    </w:p>
-    <w:p>
-      <w:pPr>
-        <w:pStyle w:val="NormalWeb"/>
-        <w:rPr>
-          <w:rFonts w:ascii="Calibri" w:hAnsi="Calibri" w:cs="Arial" w:asciiTheme="minorAscii" w:hAnsiTheme="minorAscii" w:cstheme="minorBidi"/>
-        </w:rPr>
-      </w:pPr>
-    </w:p>
-    <w:p>
-      <w:pPr>
-        <w:pStyle w:val="NormalWeb"/>
-        <w:rPr>
-          <w:rFonts w:ascii="Calibri" w:hAnsi="Calibri" w:cs="Arial" w:asciiTheme="minorAscii" w:hAnsiTheme="minorAscii" w:cstheme="minorBidi"/>
-        </w:rPr>
-      </w:pPr>
-    </w:p>
-    <w:p>
-      <w:pPr>
-        <w:pStyle w:val="NormalWeb"/>
-        <w:rPr>
-          <w:rFonts w:ascii="Calibri" w:hAnsi="Calibri" w:cs="Arial" w:asciiTheme="minorAscii" w:hAnsiTheme="minorAscii" w:cstheme="minorBidi"/>
-        </w:rPr>
-      </w:pPr>
-    </w:p>
-    <w:p>
-      <w:pPr>
-        <w:pStyle w:val="NormalWeb"/>
-        <w:rPr>
-          <w:rFonts w:ascii="Calibri" w:hAnsi="Calibri" w:cs="Arial" w:asciiTheme="minorAscii" w:hAnsiTheme="minorAscii" w:cstheme="minorBidi"/>
-        </w:rPr>
-      </w:pPr>
-      <w:r>
-        <w:rPr>
-          <w:rFonts w:ascii="Calibri" w:hAnsi="Calibri" w:cs="Arial" w:asciiTheme="minorAscii" w:hAnsiTheme="minorAscii" w:cstheme="minorBidi"/>
-          <w:b w:val="1"/>
-          <w:bCs w:val="1"/>
+          <w:rFonts w:asciiTheme="minorHAnsi" w:hAnsiTheme="minorHAnsi" w:cstheme="minorBidi"/>
+        </w:rPr>
+      </w:pPr>
+      <w:r>
+        <w:rPr>
+          <w:rFonts w:asciiTheme="minorHAnsi" w:hAnsiTheme="minorHAnsi" w:cstheme="minorBidi"/>
+          <w:b/>
+          <w:bCs/>
         </w:rPr>
         <w:t>What is the likely impact?</w:t>
       </w:r>
@@ -1301,26 +1228,24 @@
       <w:pPr>
         <w:pStyle w:val="NormalWeb"/>
         <w:rPr>
-          <w:rFonts w:ascii="Calibri" w:hAnsi="Calibri" w:cs="Arial" w:asciiTheme="minorAscii" w:hAnsiTheme="minorAscii" w:cstheme="minorBidi"/>
-          <w:b w:val="1"/>
-          <w:bCs w:val="1"/>
-        </w:rPr>
-      </w:pPr>
-    </w:p>
-    <w:p>
-      <w:pPr>
-        <w:pStyle w:val="NormalWeb"/>
-        <w:rPr>
-          <w:rFonts w:ascii="Calibri" w:hAnsi="Calibri" w:cs="Arial" w:asciiTheme="minorAscii" w:hAnsiTheme="minorAscii" w:cstheme="minorBidi"/>
-          <w:b w:val="1"/>
-          <w:bCs w:val="1"/>
-        </w:rPr>
-      </w:pPr>
-      <w:r>
-        <w:rPr>
-          <w:rFonts w:ascii="Calibri" w:hAnsi="Calibri" w:cs="Arial" w:asciiTheme="minorAscii" w:hAnsiTheme="minorAscii" w:cstheme="minorBidi"/>
-          <w:b w:val="0"/>
-          <w:bCs w:val="0"/>
+          <w:rFonts w:asciiTheme="minorHAnsi" w:hAnsiTheme="minorHAnsi" w:cstheme="minorBidi"/>
+          <w:b/>
+          <w:bCs/>
+        </w:rPr>
+      </w:pPr>
+    </w:p>
+    <w:p>
+      <w:pPr>
+        <w:pStyle w:val="NormalWeb"/>
+        <w:rPr>
+          <w:rFonts w:asciiTheme="minorHAnsi" w:hAnsiTheme="minorHAnsi" w:cstheme="minorBidi"/>
+          <w:b/>
+          <w:bCs/>
+        </w:rPr>
+      </w:pPr>
+      <w:r>
+        <w:rPr>
+          <w:rFonts w:asciiTheme="minorHAnsi" w:hAnsiTheme="minorHAnsi" w:cstheme="minorBidi"/>
         </w:rPr>
         <w:t xml:space="preserve">My research has found there are predictions stating that public cloud spending in the US will reach $330B by 2022, IaaS grew 27.5% from 30.5B in 2018 to 38.9B in 2019. </w:t>
       </w:r>
@@ -1329,20 +1254,12 @@
       <w:pPr>
         <w:pStyle w:val="NormalWeb"/>
         <w:rPr>
-          <w:rFonts w:ascii="Calibri" w:hAnsi="Calibri" w:cs="Arial" w:asciiTheme="minorAscii" w:hAnsiTheme="minorAscii" w:cstheme="minorBidi"/>
-        </w:rPr>
-      </w:pPr>
-    </w:p>
-    <w:p>
-      <w:pPr>
-        <w:pStyle w:val="NormalWeb"/>
-        <w:rPr>
-          <w:rFonts w:ascii="Calibri" w:hAnsi="Calibri" w:cs="Arial" w:asciiTheme="minorAscii" w:hAnsiTheme="minorAscii" w:cstheme="minorBidi"/>
-        </w:rPr>
-      </w:pPr>
-      <w:r>
-        <w:rPr>
-          <w:rFonts w:ascii="Calibri" w:hAnsi="Calibri" w:cs="Arial" w:asciiTheme="minorAscii" w:hAnsiTheme="minorAscii" w:cstheme="minorBidi"/>
+          <w:rFonts w:asciiTheme="minorHAnsi" w:hAnsiTheme="minorHAnsi" w:cstheme="minorBidi"/>
+        </w:rPr>
+      </w:pPr>
+      <w:r>
+        <w:rPr>
+          <w:rFonts w:asciiTheme="minorHAnsi" w:hAnsiTheme="minorHAnsi" w:cstheme="minorBidi"/>
         </w:rPr>
         <w:t>Predictions continue with IaaS revenue expected to grow from 30.5b in 2018 to 76.6b in 2022 and SaaS revenue expected to grow from 80b in 2018 to 143.7b in 2022.</w:t>
       </w:r>
@@ -1351,35 +1268,38 @@
       <w:pPr>
         <w:pStyle w:val="NormalWeb"/>
         <w:rPr>
-          <w:rFonts w:ascii="Calibri" w:hAnsi="Calibri" w:cs="Arial" w:asciiTheme="minorAscii" w:hAnsiTheme="minorAscii" w:cstheme="minorBidi"/>
-        </w:rPr>
-      </w:pPr>
-    </w:p>
-    <w:p>
-      <w:pPr>
-        <w:pStyle w:val="NormalWeb"/>
-      </w:pPr>
-      <w:r>
+          <w:rFonts w:asciiTheme="minorHAnsi" w:hAnsiTheme="minorHAnsi" w:cstheme="minorBidi"/>
+        </w:rPr>
+      </w:pPr>
+    </w:p>
+    <w:p>
+      <w:pPr>
+        <w:pStyle w:val="NormalWeb"/>
+      </w:pPr>
+      <w:r>
+        <w:rPr>
+          <w:noProof/>
+        </w:rPr>
         <w:drawing>
-          <wp:inline wp14:editId="77BC8CE6" wp14:anchorId="2A516DD3">
+          <wp:inline distT="0" distB="0" distL="0" distR="0" wp14:anchorId="2A516DD3" wp14:editId="77BC8CE6">
             <wp:extent cx="5582478" cy="3209925"/>
             <wp:effectExtent l="0" t="0" r="0" b="0"/>
-            <wp:docPr id="2069069286" name="" title=""/>
+            <wp:docPr id="2069069286" name="Picture 2069069286"/>
             <wp:cNvGraphicFramePr>
-              <a:graphicFrameLocks noChangeAspect="1"/>
+              <a:graphicFrameLocks xmlns:a="http://schemas.openxmlformats.org/drawingml/2006/main" noChangeAspect="1"/>
             </wp:cNvGraphicFramePr>
-            <a:graphic>
+            <a:graphic xmlns:a="http://schemas.openxmlformats.org/drawingml/2006/main">
               <a:graphicData uri="http://schemas.openxmlformats.org/drawingml/2006/picture">
-                <pic:pic>
+                <pic:pic xmlns:pic="http://schemas.openxmlformats.org/drawingml/2006/picture">
                   <pic:nvPicPr>
                     <pic:cNvPr id="0" name=""/>
                     <pic:cNvPicPr/>
                   </pic:nvPicPr>
                   <pic:blipFill>
-                    <a:blip r:embed="R37b4bf782dcf4098">
+                    <a:blip r:embed="rId9">
                       <a:extLst>
-                        <a:ext xmlns:a="http://schemas.openxmlformats.org/drawingml/2006/main" uri="{28A0092B-C50C-407E-A947-70E740481C1C}">
-                          <a14:useLocalDpi val="0"/>
+                        <a:ext uri="{28A0092B-C50C-407E-A947-70E740481C1C}">
+                          <a14:useLocalDpi xmlns:a14="http://schemas.microsoft.com/office/drawing/2010/main" val="0"/>
                         </a:ext>
                       </a:extLst>
                     </a:blip>
@@ -1415,58 +1335,415 @@
       <w:pPr>
         <w:pStyle w:val="NormalWeb"/>
         <w:rPr>
-          <w:rFonts w:ascii="Calibri" w:hAnsi="Calibri" w:cs="Calibri" w:asciiTheme="minorAscii" w:hAnsiTheme="minorAscii" w:cstheme="minorAscii"/>
-        </w:rPr>
-      </w:pPr>
-      <w:r>
-        <w:rPr>
-          <w:rFonts w:ascii="Calibri" w:hAnsi="Calibri" w:cs="Calibri" w:asciiTheme="minorAscii" w:hAnsiTheme="minorAscii" w:cstheme="minorAscii"/>
-        </w:rPr>
-        <w:t>With these revenue predictions we will see large advancements in the I.T. world ranging from how businesses will manage their workflow, customer service and staff interactions.</w:t>
-      </w:r>
-    </w:p>
-    <w:p>
-      <w:pPr>
-        <w:pStyle w:val="NormalWeb"/>
-        <w:rPr>
-          <w:rFonts w:ascii="Calibri" w:hAnsi="Calibri" w:cs="Calibri" w:asciiTheme="minorAscii" w:hAnsiTheme="minorAscii" w:cstheme="minorAscii"/>
-        </w:rPr>
-      </w:pPr>
-    </w:p>
-    <w:p>
-      <w:pPr>
-        <w:pStyle w:val="NormalWeb"/>
-        <w:rPr>
-          <w:rFonts w:ascii="Calibri" w:hAnsi="Calibri" w:cs="Calibri" w:asciiTheme="minorAscii" w:hAnsiTheme="minorAscii" w:cstheme="minorAscii"/>
-        </w:rPr>
-      </w:pPr>
-      <w:r>
-        <w:rPr>
-          <w:rFonts w:ascii="Calibri" w:hAnsi="Calibri" w:cs="Calibri" w:asciiTheme="minorAscii" w:hAnsiTheme="minorAscii" w:cstheme="minorAscii"/>
-        </w:rPr>
-        <w:t>If the end user or edge of the network will be opening their wallets for the latest and greatest new tech in this way, we will see a soar in new consumer technology – possibly wearable IoT like AR glasses which display all of your “Hey Google” queries without picking up your phone, Driverless cars will become more accepted across the masses.</w:t>
-      </w:r>
-    </w:p>
-    <w:p>
-      <w:pPr>
-        <w:pStyle w:val="NormalWeb"/>
-        <w:rPr>
-          <w:rFonts w:ascii="Calibri" w:hAnsi="Calibri" w:cs="Calibri" w:asciiTheme="minorAscii" w:hAnsiTheme="minorAscii" w:cstheme="minorAscii"/>
-        </w:rPr>
-      </w:pPr>
-    </w:p>
-    <w:p>
-      <w:pPr>
-        <w:pStyle w:val="NormalWeb"/>
-        <w:rPr>
-          <w:rFonts w:ascii="Calibri" w:hAnsi="Calibri" w:cs="Calibri" w:asciiTheme="minorAscii" w:hAnsiTheme="minorAscii" w:cstheme="minorAscii"/>
-        </w:rPr>
-      </w:pPr>
-    </w:p>
-    <w:p>
-      <w:pPr>
-        <w:rPr>
-          <w:rFonts w:ascii="Arial" w:hAnsi="Arial" w:eastAsia="Times New Roman" w:cs="Arial"/>
+          <w:rFonts w:asciiTheme="minorHAnsi" w:hAnsiTheme="minorHAnsi" w:cstheme="minorBidi"/>
+        </w:rPr>
+      </w:pPr>
+      <w:r>
+        <w:rPr>
+          <w:rFonts w:asciiTheme="minorHAnsi" w:hAnsiTheme="minorHAnsi" w:cstheme="minorBidi"/>
+        </w:rPr>
+        <w:t>With these revenue predictions we will see</w:t>
+      </w:r>
+      <w:r>
+        <w:rPr>
+          <w:rFonts w:asciiTheme="minorHAnsi" w:hAnsiTheme="minorHAnsi" w:cstheme="minorBidi"/>
+        </w:rPr>
+        <w:t xml:space="preserve"> more</w:t>
+      </w:r>
+      <w:r>
+        <w:rPr>
+          <w:rFonts w:asciiTheme="minorHAnsi" w:hAnsiTheme="minorHAnsi" w:cstheme="minorBidi"/>
+        </w:rPr>
+        <w:t xml:space="preserve"> advancements in the I.T. world ranging from how businesses will manage their workflow, customer service and staff interactions.</w:t>
+      </w:r>
+    </w:p>
+    <w:p>
+      <w:pPr>
+        <w:pStyle w:val="NormalWeb"/>
+        <w:rPr>
+          <w:rFonts w:asciiTheme="minorHAnsi" w:hAnsiTheme="minorHAnsi" w:cstheme="minorBidi"/>
+        </w:rPr>
+      </w:pPr>
+      <w:r>
+        <w:rPr>
+          <w:rFonts w:asciiTheme="minorHAnsi" w:hAnsiTheme="minorHAnsi" w:cstheme="minorBidi"/>
+        </w:rPr>
+        <w:t>If the end user or edge of the network will be opening their wallets for the latest and greatest new tech in this way, we will see a soar in new consumer technology – possibly wearable IoT like AR glasses which display all of your “Hey Google” queries without picking up your phon</w:t>
+      </w:r>
+      <w:r>
+        <w:rPr>
+          <w:rFonts w:asciiTheme="minorHAnsi" w:hAnsiTheme="minorHAnsi" w:cstheme="minorBidi"/>
+        </w:rPr>
+        <w:t>e.</w:t>
+      </w:r>
+    </w:p>
+    <w:p>
+      <w:pPr>
+        <w:pStyle w:val="NormalWeb"/>
+        <w:rPr>
+          <w:rFonts w:asciiTheme="minorHAnsi" w:hAnsiTheme="minorHAnsi" w:cstheme="minorBidi"/>
+        </w:rPr>
+      </w:pPr>
+      <w:r>
+        <w:rPr>
+          <w:rFonts w:asciiTheme="minorHAnsi" w:hAnsiTheme="minorHAnsi" w:cstheme="minorBidi"/>
+        </w:rPr>
+        <w:t xml:space="preserve">As business’s begin to relocate their network services to the cloud, some I.T. employees </w:t>
+      </w:r>
+      <w:r>
+        <w:rPr>
+          <w:rFonts w:asciiTheme="minorHAnsi" w:hAnsiTheme="minorHAnsi" w:cstheme="minorBidi"/>
+        </w:rPr>
+        <w:t>such as</w:t>
+      </w:r>
+      <w:r>
+        <w:rPr>
+          <w:rFonts w:asciiTheme="minorHAnsi" w:hAnsiTheme="minorHAnsi" w:cstheme="minorBidi"/>
+        </w:rPr>
+        <w:t xml:space="preserve"> System Administrators, Database Administrators and Help Desk Support will become more redundant with</w:t>
+      </w:r>
+      <w:r>
+        <w:rPr>
+          <w:rFonts w:asciiTheme="minorHAnsi" w:hAnsiTheme="minorHAnsi" w:cstheme="minorBidi"/>
+        </w:rPr>
+        <w:t xml:space="preserve"> internal businesses</w:t>
+      </w:r>
+      <w:r>
+        <w:rPr>
+          <w:rFonts w:asciiTheme="minorHAnsi" w:hAnsiTheme="minorHAnsi" w:cstheme="minorBidi"/>
+        </w:rPr>
+        <w:t xml:space="preserve"> that employ them, although they will be able to adapt there work platform to be more suited for employment within the cloud bases companies.</w:t>
+      </w:r>
+    </w:p>
+    <w:p>
+      <w:pPr>
+        <w:pStyle w:val="NormalWeb"/>
+        <w:rPr>
+          <w:rFonts w:asciiTheme="minorHAnsi" w:hAnsiTheme="minorHAnsi" w:cstheme="minorBidi"/>
+        </w:rPr>
+      </w:pPr>
+      <w:r>
+        <w:rPr>
+          <w:rFonts w:asciiTheme="minorHAnsi" w:hAnsiTheme="minorHAnsi" w:cstheme="minorBidi"/>
+        </w:rPr>
+        <w:t>I.T jobs</w:t>
+      </w:r>
+      <w:r>
+        <w:rPr>
+          <w:rFonts w:asciiTheme="minorHAnsi" w:hAnsiTheme="minorHAnsi" w:cstheme="minorBidi"/>
+        </w:rPr>
+        <w:t xml:space="preserve"> such as Project managers, Business analys</w:t>
+      </w:r>
+      <w:r>
+        <w:rPr>
+          <w:rFonts w:asciiTheme="minorHAnsi" w:hAnsiTheme="minorHAnsi" w:cstheme="minorBidi"/>
+        </w:rPr>
+        <w:t>ts and software developers</w:t>
+      </w:r>
+      <w:r>
+        <w:rPr>
+          <w:rFonts w:asciiTheme="minorHAnsi" w:hAnsiTheme="minorHAnsi" w:cstheme="minorBidi"/>
+        </w:rPr>
+        <w:t xml:space="preserve"> will</w:t>
+      </w:r>
+      <w:r>
+        <w:rPr>
+          <w:rFonts w:asciiTheme="minorHAnsi" w:hAnsiTheme="minorHAnsi" w:cstheme="minorBidi"/>
+        </w:rPr>
+        <w:t xml:space="preserve"> continue to be in h</w:t>
+      </w:r>
+      <w:r>
+        <w:rPr>
+          <w:rFonts w:asciiTheme="minorHAnsi" w:hAnsiTheme="minorHAnsi" w:cstheme="minorBidi"/>
+        </w:rPr>
+        <w:t>igh demand</w:t>
+      </w:r>
+      <w:r>
+        <w:rPr>
+          <w:rFonts w:asciiTheme="minorHAnsi" w:hAnsiTheme="minorHAnsi" w:cstheme="minorBidi"/>
+        </w:rPr>
+        <w:t>.</w:t>
+      </w:r>
+      <w:r>
+        <w:rPr>
+          <w:rFonts w:asciiTheme="minorHAnsi" w:hAnsiTheme="minorHAnsi" w:cstheme="minorBidi"/>
+        </w:rPr>
+        <w:t xml:space="preserve"> </w:t>
+      </w:r>
+      <w:r>
+        <w:rPr>
+          <w:rFonts w:asciiTheme="minorHAnsi" w:hAnsiTheme="minorHAnsi" w:cstheme="minorBidi"/>
+        </w:rPr>
+        <w:t>Project managers</w:t>
+      </w:r>
+      <w:r>
+        <w:rPr>
+          <w:rFonts w:asciiTheme="minorHAnsi" w:hAnsiTheme="minorHAnsi" w:cstheme="minorBidi"/>
+        </w:rPr>
+        <w:t xml:space="preserve"> are needed to reiterate concepts of cloud computing and how it impacts various projects, currently as stated by indeed.com “</w:t>
+      </w:r>
+      <w:r>
+        <w:rPr>
+          <w:rFonts w:asciiTheme="minorHAnsi" w:hAnsiTheme="minorHAnsi" w:cstheme="minorBidi"/>
+        </w:rPr>
+        <w:t>The average salary for a Project Manager is $127,517 per year in Australia</w:t>
+      </w:r>
+      <w:r>
+        <w:rPr>
+          <w:rFonts w:asciiTheme="minorHAnsi" w:hAnsiTheme="minorHAnsi" w:cstheme="minorBidi"/>
+        </w:rPr>
+        <w:t>”</w:t>
+      </w:r>
+      <w:r>
+        <w:rPr>
+          <w:rFonts w:asciiTheme="minorHAnsi" w:hAnsiTheme="minorHAnsi" w:cstheme="minorBidi"/>
+        </w:rPr>
+        <w:t>.</w:t>
+      </w:r>
+      <w:r>
+        <w:rPr>
+          <w:rFonts w:asciiTheme="minorHAnsi" w:hAnsiTheme="minorHAnsi" w:cstheme="minorBidi"/>
+        </w:rPr>
+        <w:t xml:space="preserve"> </w:t>
+      </w:r>
+    </w:p>
+    <w:p>
+      <w:pPr>
+        <w:pStyle w:val="NormalWeb"/>
+        <w:rPr>
+          <w:rFonts w:asciiTheme="minorHAnsi" w:hAnsiTheme="minorHAnsi" w:cstheme="minorBidi"/>
+        </w:rPr>
+      </w:pPr>
+      <w:r>
+        <w:rPr>
+          <w:rFonts w:asciiTheme="minorHAnsi" w:hAnsiTheme="minorHAnsi" w:cstheme="minorBidi"/>
+        </w:rPr>
+        <w:t xml:space="preserve">As the cloud begins to grow, we will see I.T jobs grow demand, as the cloud services grow as does the requirements for people to create, manage and maintain them. </w:t>
+      </w:r>
+      <w:r>
+        <w:rPr>
+          <w:rFonts w:asciiTheme="minorHAnsi" w:hAnsiTheme="minorHAnsi" w:cstheme="minorBidi"/>
+        </w:rPr>
+        <w:t>This will require I.T industry employees so adapt into the new platform and shift their skill set accordingly.</w:t>
+      </w:r>
+    </w:p>
+    <w:p>
+      <w:pPr>
+        <w:pStyle w:val="NormalWeb"/>
+        <w:rPr>
+          <w:rFonts w:asciiTheme="minorHAnsi" w:hAnsiTheme="minorHAnsi" w:cstheme="minorBidi"/>
+        </w:rPr>
+      </w:pPr>
+    </w:p>
+    <w:p>
+      <w:pPr>
+        <w:pStyle w:val="NormalWeb"/>
+        <w:rPr>
+          <w:rFonts w:asciiTheme="minorHAnsi" w:hAnsiTheme="minorHAnsi" w:cstheme="minorBidi"/>
+          <w:b/>
+          <w:bCs/>
+        </w:rPr>
+      </w:pPr>
+      <w:r>
+        <w:rPr>
+          <w:rFonts w:asciiTheme="minorHAnsi" w:hAnsiTheme="minorHAnsi" w:cstheme="minorBidi"/>
+          <w:b/>
+          <w:bCs/>
+        </w:rPr>
+        <w:lastRenderedPageBreak/>
+        <w:t xml:space="preserve">How will this affect </w:t>
+      </w:r>
+      <w:r>
+        <w:rPr>
+          <w:rFonts w:asciiTheme="minorHAnsi" w:hAnsiTheme="minorHAnsi" w:cstheme="minorBidi"/>
+          <w:b/>
+          <w:bCs/>
+        </w:rPr>
+        <w:t>us</w:t>
+      </w:r>
+      <w:r>
+        <w:rPr>
+          <w:rFonts w:asciiTheme="minorHAnsi" w:hAnsiTheme="minorHAnsi" w:cstheme="minorBidi"/>
+          <w:b/>
+          <w:bCs/>
+        </w:rPr>
+        <w:t>?</w:t>
+      </w:r>
+    </w:p>
+    <w:p>
+      <w:pPr>
+        <w:pStyle w:val="NormalWeb"/>
+        <w:rPr>
+          <w:rFonts w:asciiTheme="minorHAnsi" w:hAnsiTheme="minorHAnsi" w:cstheme="minorBidi"/>
+        </w:rPr>
+      </w:pPr>
+      <w:r>
+        <w:rPr>
+          <w:rFonts w:asciiTheme="minorHAnsi" w:hAnsiTheme="minorHAnsi" w:cstheme="minorBidi"/>
+        </w:rPr>
+        <w:t xml:space="preserve">Day to day life for most people will include increasing interaction with cloud services, with </w:t>
+      </w:r>
+      <w:r>
+        <w:rPr>
+          <w:rFonts w:asciiTheme="minorHAnsi" w:hAnsiTheme="minorHAnsi" w:cstheme="minorBidi"/>
+        </w:rPr>
+        <w:t>a lot of them</w:t>
+      </w:r>
+      <w:r>
+        <w:rPr>
+          <w:rFonts w:asciiTheme="minorHAnsi" w:hAnsiTheme="minorHAnsi" w:cstheme="minorBidi"/>
+        </w:rPr>
+        <w:t xml:space="preserve"> being completely unaware of it. </w:t>
+      </w:r>
+      <w:r>
+        <w:rPr>
+          <w:rFonts w:asciiTheme="minorHAnsi" w:hAnsiTheme="minorHAnsi" w:cstheme="minorBidi"/>
+        </w:rPr>
+        <w:t>As I.T innovation continues tech like driverless cars and AI will become more adopted by society and the cloud will be a huge part of the development.</w:t>
+      </w:r>
+    </w:p>
+    <w:p>
+      <w:pPr>
+        <w:pStyle w:val="NormalWeb"/>
+        <w:rPr>
+          <w:rFonts w:asciiTheme="minorHAnsi" w:hAnsiTheme="minorHAnsi" w:cstheme="minorBidi"/>
+        </w:rPr>
+      </w:pPr>
+      <w:r>
+        <w:rPr>
+          <w:rFonts w:asciiTheme="minorHAnsi" w:hAnsiTheme="minorHAnsi" w:cstheme="minorBidi"/>
+        </w:rPr>
+        <w:t>As a</w:t>
+      </w:r>
+      <w:r>
+        <w:rPr>
+          <w:rFonts w:asciiTheme="minorHAnsi" w:hAnsiTheme="minorHAnsi" w:cstheme="minorBidi"/>
+        </w:rPr>
+        <w:t>n I.T.</w:t>
+      </w:r>
+      <w:r>
+        <w:rPr>
+          <w:rFonts w:asciiTheme="minorHAnsi" w:hAnsiTheme="minorHAnsi" w:cstheme="minorBidi"/>
+        </w:rPr>
+        <w:t xml:space="preserve"> student</w:t>
+      </w:r>
+      <w:r>
+        <w:rPr>
+          <w:rFonts w:asciiTheme="minorHAnsi" w:hAnsiTheme="minorHAnsi" w:cstheme="minorBidi"/>
+        </w:rPr>
+        <w:t xml:space="preserve">, </w:t>
+      </w:r>
+      <w:r>
+        <w:rPr>
+          <w:rFonts w:asciiTheme="minorHAnsi" w:hAnsiTheme="minorHAnsi" w:cstheme="minorBidi"/>
+        </w:rPr>
+        <w:t>I will be witness to this change over the next 3 years and be able to adapt easier to the changes and updates to day to day life</w:t>
+      </w:r>
+      <w:r>
+        <w:rPr>
+          <w:rFonts w:asciiTheme="minorHAnsi" w:hAnsiTheme="minorHAnsi" w:cstheme="minorBidi"/>
+        </w:rPr>
+        <w:t xml:space="preserve"> that Cloud based services bring</w:t>
+      </w:r>
+      <w:r>
+        <w:rPr>
+          <w:rFonts w:asciiTheme="minorHAnsi" w:hAnsiTheme="minorHAnsi" w:cstheme="minorBidi"/>
+        </w:rPr>
+        <w:t xml:space="preserve"> and have the ability to study and understand the processes involve</w:t>
+      </w:r>
+      <w:r>
+        <w:rPr>
+          <w:rFonts w:asciiTheme="minorHAnsi" w:hAnsiTheme="minorHAnsi" w:cstheme="minorBidi"/>
+        </w:rPr>
+        <w:t>d.</w:t>
+      </w:r>
+      <w:r>
+        <w:rPr>
+          <w:rFonts w:asciiTheme="minorHAnsi" w:hAnsiTheme="minorHAnsi" w:cstheme="minorBidi"/>
+        </w:rPr>
+        <w:t xml:space="preserve"> As a new tech enthusiast, I am looking forward to the upgrade within our cloud infrastructure and excited for the possibilities it will open up for further advancements in IoT and day to day life upgrades. </w:t>
+      </w:r>
+    </w:p>
+    <w:p>
+      <w:pPr>
+        <w:pStyle w:val="NormalWeb"/>
+        <w:rPr>
+          <w:rFonts w:asciiTheme="minorHAnsi" w:hAnsiTheme="minorHAnsi" w:cstheme="minorBidi"/>
+        </w:rPr>
+      </w:pPr>
+      <w:r>
+        <w:rPr>
+          <w:rFonts w:asciiTheme="minorHAnsi" w:hAnsiTheme="minorHAnsi" w:cstheme="minorBidi"/>
+        </w:rPr>
+        <w:t xml:space="preserve">As cloud platforms continue to </w:t>
+      </w:r>
+      <w:r>
+        <w:rPr>
+          <w:rFonts w:asciiTheme="minorHAnsi" w:hAnsiTheme="minorHAnsi" w:cstheme="minorBidi"/>
+        </w:rPr>
+        <w:t>develop,</w:t>
+      </w:r>
+      <w:r>
+        <w:rPr>
+          <w:rFonts w:asciiTheme="minorHAnsi" w:hAnsiTheme="minorHAnsi" w:cstheme="minorBidi"/>
+        </w:rPr>
+        <w:t xml:space="preserve"> we will see gaming consoles and gaming PCs become less of a requirement for high resolution, high framerate gaming.</w:t>
+      </w:r>
+      <w:r>
+        <w:rPr>
+          <w:rFonts w:asciiTheme="minorHAnsi" w:hAnsiTheme="minorHAnsi" w:cstheme="minorBidi"/>
+        </w:rPr>
+        <w:t xml:space="preserve"> There are gaming platforms now like the Google Stadia and Nvidia’s GeForce Now which are using more of the clouds infrastructure potential (although I think this was an epic fail for us in Australia) to have low latency high resolution gaming streamed to handheld devices, TVs and Android TV media devices without the need to have an expensive console or high end gaming PC.</w:t>
+      </w:r>
+    </w:p>
+    <w:p>
+      <w:pPr>
+        <w:pStyle w:val="NormalWeb"/>
+        <w:rPr>
+          <w:rFonts w:asciiTheme="minorHAnsi" w:hAnsiTheme="minorHAnsi" w:cstheme="minorBidi"/>
+        </w:rPr>
+      </w:pPr>
+      <w:r>
+        <w:rPr>
+          <w:rFonts w:asciiTheme="minorHAnsi" w:hAnsiTheme="minorHAnsi" w:cstheme="minorBidi"/>
+        </w:rPr>
+        <w:t xml:space="preserve">My brother works in trucking and logistics, I feel in the coming years this industry will change considerably due to automation, AI and driverless </w:t>
+      </w:r>
+      <w:r>
+        <w:rPr>
+          <w:rFonts w:asciiTheme="minorHAnsi" w:hAnsiTheme="minorHAnsi" w:cstheme="minorBidi"/>
+        </w:rPr>
+        <w:t>vehicles</w:t>
+      </w:r>
+      <w:r>
+        <w:rPr>
+          <w:rFonts w:asciiTheme="minorHAnsi" w:hAnsiTheme="minorHAnsi" w:cstheme="minorBidi"/>
+        </w:rPr>
+        <w:t>. The transport industry will be the first to adapt into driverless vehicles as they have the most to gain from its “non-stop”</w:t>
+      </w:r>
+      <w:r>
+        <w:rPr>
+          <w:rFonts w:asciiTheme="minorHAnsi" w:hAnsiTheme="minorHAnsi" w:cstheme="minorBidi"/>
+        </w:rPr>
+        <w:t xml:space="preserve"> cost effective and efficient</w:t>
+      </w:r>
+      <w:r>
+        <w:rPr>
+          <w:rFonts w:asciiTheme="minorHAnsi" w:hAnsiTheme="minorHAnsi" w:cstheme="minorBidi"/>
+        </w:rPr>
+        <w:t xml:space="preserve"> approach. Cloud based infrastructure will be the </w:t>
+      </w:r>
+      <w:r>
+        <w:rPr>
+          <w:rFonts w:asciiTheme="minorHAnsi" w:hAnsiTheme="minorHAnsi" w:cstheme="minorBidi"/>
+        </w:rPr>
+        <w:t>foundation in which this technology can be produced and utilized, 5G will also play a big part in this development and its improved bandwidth and speed will allow the vehicles to utilize cloud storage to it most efficient level.</w:t>
+      </w:r>
+    </w:p>
+    <w:p>
+      <w:pPr>
+        <w:rPr>
+          <w:rFonts w:ascii="Arial" w:eastAsia="Times New Roman" w:hAnsi="Arial" w:cs="Arial"/>
           <w:color w:val="000000" w:themeColor="text1"/>
           <w:sz w:val="20"/>
           <w:szCs w:val="20"/>
@@ -1477,7 +1754,7 @@
     <w:p>
       <w:pPr>
         <w:rPr>
-          <w:rFonts w:ascii="Arial" w:hAnsi="Arial" w:eastAsia="Times New Roman" w:cs="Arial"/>
+          <w:rFonts w:ascii="Arial" w:eastAsia="Times New Roman" w:hAnsi="Arial" w:cs="Arial"/>
           <w:color w:val="000000"/>
           <w:sz w:val="20"/>
           <w:szCs w:val="20"/>
@@ -1487,7 +1764,7 @@
       </w:pPr>
       <w:r>
         <w:rPr>
-          <w:rFonts w:ascii="Arial" w:hAnsi="Arial" w:eastAsia="Times New Roman" w:cs="Arial"/>
+          <w:rFonts w:ascii="Arial" w:eastAsia="Times New Roman" w:hAnsi="Arial" w:cs="Arial"/>
           <w:color w:val="000000"/>
           <w:sz w:val="20"/>
           <w:szCs w:val="20"/>
@@ -1498,7 +1775,7 @@
       </w:r>
       <w:r>
         <w:rPr>
-          <w:rFonts w:ascii="Arial" w:hAnsi="Arial" w:eastAsia="Times New Roman" w:cs="Arial"/>
+          <w:rFonts w:ascii="Arial" w:eastAsia="Times New Roman" w:hAnsi="Arial" w:cs="Arial"/>
           <w:i/>
           <w:iCs/>
           <w:color w:val="000000"/>
@@ -1511,7 +1788,7 @@
       </w:r>
       <w:r>
         <w:rPr>
-          <w:rFonts w:ascii="Arial" w:hAnsi="Arial" w:eastAsia="Times New Roman" w:cs="Arial"/>
+          <w:rFonts w:ascii="Arial" w:eastAsia="Times New Roman" w:hAnsi="Arial" w:cs="Arial"/>
           <w:color w:val="000000"/>
           <w:sz w:val="20"/>
           <w:szCs w:val="20"/>
@@ -1524,7 +1801,7 @@
     <w:p>
       <w:pPr>
         <w:rPr>
-          <w:rFonts w:ascii="Arial" w:hAnsi="Arial" w:eastAsia="Times New Roman" w:cs="Arial"/>
+          <w:rFonts w:ascii="Arial" w:eastAsia="Times New Roman" w:hAnsi="Arial" w:cs="Arial"/>
           <w:color w:val="000000"/>
           <w:sz w:val="20"/>
           <w:szCs w:val="20"/>
@@ -1536,13 +1813,13 @@
     <w:p>
       <w:pPr>
         <w:rPr>
-          <w:rFonts w:ascii="Times New Roman" w:hAnsi="Times New Roman" w:eastAsia="Times New Roman" w:cs="Times New Roman"/>
+          <w:rFonts w:ascii="Times New Roman" w:eastAsia="Times New Roman" w:hAnsi="Times New Roman" w:cs="Times New Roman"/>
           <w:lang w:eastAsia="en-GB"/>
         </w:rPr>
       </w:pPr>
       <w:r>
         <w:rPr>
-          <w:rFonts w:ascii="Arial" w:hAnsi="Arial" w:eastAsia="Times New Roman" w:cs="Arial"/>
+          <w:rFonts w:ascii="Arial" w:eastAsia="Times New Roman" w:hAnsi="Arial" w:cs="Arial"/>
           <w:color w:val="000000"/>
           <w:sz w:val="20"/>
           <w:szCs w:val="20"/>
@@ -1553,7 +1830,7 @@
       </w:r>
       <w:r>
         <w:rPr>
-          <w:rFonts w:ascii="Arial" w:hAnsi="Arial" w:eastAsia="Times New Roman" w:cs="Arial"/>
+          <w:rFonts w:ascii="Arial" w:eastAsia="Times New Roman" w:hAnsi="Arial" w:cs="Arial"/>
           <w:i/>
           <w:iCs/>
           <w:color w:val="000000"/>
@@ -1566,7 +1843,7 @@
       </w:r>
       <w:r>
         <w:rPr>
-          <w:rFonts w:ascii="Arial" w:hAnsi="Arial" w:eastAsia="Times New Roman" w:cs="Arial"/>
+          <w:rFonts w:ascii="Arial" w:eastAsia="Times New Roman" w:hAnsi="Arial" w:cs="Arial"/>
           <w:color w:val="000000"/>
           <w:sz w:val="20"/>
           <w:szCs w:val="20"/>
@@ -1579,7 +1856,7 @@
     <w:p>
       <w:pPr>
         <w:rPr>
-          <w:rFonts w:ascii="Arial" w:hAnsi="Arial" w:eastAsia="Times New Roman" w:cs="Arial"/>
+          <w:rFonts w:ascii="Arial" w:eastAsia="Times New Roman" w:hAnsi="Arial" w:cs="Arial"/>
           <w:color w:val="000000"/>
           <w:sz w:val="20"/>
           <w:szCs w:val="20"/>
@@ -1591,7 +1868,7 @@
     <w:p>
       <w:pPr>
         <w:rPr>
-          <w:rFonts w:ascii="Arial" w:hAnsi="Arial" w:eastAsia="Times New Roman" w:cs="Arial"/>
+          <w:rFonts w:ascii="Arial" w:eastAsia="Times New Roman" w:hAnsi="Arial" w:cs="Arial"/>
           <w:color w:val="000000"/>
           <w:sz w:val="20"/>
           <w:szCs w:val="20"/>
@@ -1603,7 +1880,7 @@
     <w:p>
       <w:pPr>
         <w:rPr>
-          <w:rFonts w:ascii="Arial" w:hAnsi="Arial" w:eastAsia="Times New Roman" w:cs="Arial"/>
+          <w:rFonts w:ascii="Arial" w:eastAsia="Times New Roman" w:hAnsi="Arial" w:cs="Arial"/>
           <w:color w:val="000000"/>
           <w:sz w:val="20"/>
           <w:szCs w:val="20"/>
@@ -1613,7 +1890,7 @@
       </w:pPr>
       <w:r>
         <w:rPr>
-          <w:rFonts w:ascii="Arial" w:hAnsi="Arial" w:eastAsia="Times New Roman" w:cs="Arial"/>
+          <w:rFonts w:ascii="Arial" w:eastAsia="Times New Roman" w:hAnsi="Arial" w:cs="Arial"/>
           <w:color w:val="000000"/>
           <w:sz w:val="20"/>
           <w:szCs w:val="20"/>
@@ -1624,7 +1901,7 @@
       </w:r>
       <w:r>
         <w:rPr>
-          <w:rFonts w:ascii="Arial" w:hAnsi="Arial" w:eastAsia="Times New Roman" w:cs="Arial"/>
+          <w:rFonts w:ascii="Arial" w:eastAsia="Times New Roman" w:hAnsi="Arial" w:cs="Arial"/>
           <w:i/>
           <w:iCs/>
           <w:color w:val="000000"/>
@@ -1637,7 +1914,7 @@
       </w:r>
       <w:r>
         <w:rPr>
-          <w:rFonts w:ascii="Arial" w:hAnsi="Arial" w:eastAsia="Times New Roman" w:cs="Arial"/>
+          <w:rFonts w:ascii="Arial" w:eastAsia="Times New Roman" w:hAnsi="Arial" w:cs="Arial"/>
           <w:color w:val="000000"/>
           <w:sz w:val="20"/>
           <w:szCs w:val="20"/>
@@ -1650,7 +1927,7 @@
     <w:p>
       <w:pPr>
         <w:rPr>
-          <w:rFonts w:ascii="Arial" w:hAnsi="Arial" w:eastAsia="Times New Roman" w:cs="Arial"/>
+          <w:rFonts w:ascii="Arial" w:eastAsia="Times New Roman" w:hAnsi="Arial" w:cs="Arial"/>
           <w:color w:val="000000"/>
           <w:sz w:val="20"/>
           <w:szCs w:val="20"/>
@@ -1662,13 +1939,13 @@
     <w:p>
       <w:pPr>
         <w:rPr>
-          <w:rFonts w:ascii="Times New Roman" w:hAnsi="Times New Roman" w:eastAsia="Times New Roman" w:cs="Times New Roman"/>
+          <w:rFonts w:ascii="Times New Roman" w:eastAsia="Times New Roman" w:hAnsi="Times New Roman" w:cs="Times New Roman"/>
           <w:lang w:eastAsia="en-GB"/>
         </w:rPr>
       </w:pPr>
       <w:r>
         <w:rPr>
-          <w:rFonts w:ascii="Arial" w:hAnsi="Arial" w:eastAsia="Times New Roman" w:cs="Arial"/>
+          <w:rFonts w:ascii="Arial" w:eastAsia="Times New Roman" w:hAnsi="Arial" w:cs="Arial"/>
           <w:color w:val="000000"/>
           <w:sz w:val="20"/>
           <w:szCs w:val="20"/>
@@ -1679,7 +1956,7 @@
       </w:r>
       <w:r>
         <w:rPr>
-          <w:rFonts w:ascii="Arial" w:hAnsi="Arial" w:eastAsia="Times New Roman" w:cs="Arial"/>
+          <w:rFonts w:ascii="Arial" w:eastAsia="Times New Roman" w:hAnsi="Arial" w:cs="Arial"/>
           <w:i/>
           <w:iCs/>
           <w:color w:val="000000"/>
@@ -1692,7 +1969,7 @@
       </w:r>
       <w:r>
         <w:rPr>
-          <w:rFonts w:ascii="Arial" w:hAnsi="Arial" w:eastAsia="Times New Roman" w:cs="Arial"/>
+          <w:rFonts w:ascii="Arial" w:eastAsia="Times New Roman" w:hAnsi="Arial" w:cs="Arial"/>
           <w:color w:val="000000"/>
           <w:sz w:val="20"/>
           <w:szCs w:val="20"/>
@@ -1705,7 +1982,7 @@
     <w:p>
       <w:pPr>
         <w:rPr>
-          <w:rFonts w:ascii="Arial" w:hAnsi="Arial" w:eastAsia="Arial" w:cs="Arial"/>
+          <w:rFonts w:ascii="Arial" w:eastAsia="Arial" w:hAnsi="Arial" w:cs="Arial"/>
           <w:sz w:val="20"/>
           <w:szCs w:val="20"/>
           <w:lang w:eastAsia="en-GB"/>
@@ -1715,14 +1992,14 @@
     <w:p>
       <w:pPr>
         <w:rPr>
-          <w:rFonts w:ascii="Arial" w:hAnsi="Arial" w:eastAsia="Arial" w:cs="Arial"/>
+          <w:rFonts w:ascii="Arial" w:eastAsia="Arial" w:hAnsi="Arial" w:cs="Arial"/>
           <w:sz w:val="20"/>
           <w:szCs w:val="20"/>
         </w:rPr>
       </w:pPr>
       <w:r>
         <w:rPr>
-          <w:rFonts w:ascii="Arial" w:hAnsi="Arial" w:eastAsia="Arial" w:cs="Arial"/>
+          <w:rFonts w:ascii="Arial" w:eastAsia="Arial" w:hAnsi="Arial" w:cs="Arial"/>
           <w:sz w:val="20"/>
           <w:szCs w:val="20"/>
         </w:rPr>
@@ -1730,9 +2007,9 @@
       </w:r>
       <w:r>
         <w:rPr>
-          <w:rFonts w:ascii="Arial" w:hAnsi="Arial" w:eastAsia="Arial" w:cs="Arial"/>
-          <w:i w:val="1"/>
-          <w:iCs w:val="1"/>
+          <w:rFonts w:ascii="Arial" w:eastAsia="Arial" w:hAnsi="Arial" w:cs="Arial"/>
+          <w:i/>
+          <w:iCs/>
           <w:sz w:val="20"/>
           <w:szCs w:val="20"/>
         </w:rPr>
@@ -1741,9 +2018,9 @@
       <w:proofErr w:type="gramStart"/>
       <w:r>
         <w:rPr>
-          <w:rFonts w:ascii="Arial" w:hAnsi="Arial" w:eastAsia="Arial" w:cs="Arial"/>
-          <w:i w:val="1"/>
-          <w:iCs w:val="1"/>
+          <w:rFonts w:ascii="Arial" w:eastAsia="Arial" w:hAnsi="Arial" w:cs="Arial"/>
+          <w:i/>
+          <w:iCs/>
           <w:sz w:val="20"/>
           <w:szCs w:val="20"/>
         </w:rPr>
@@ -1751,7 +2028,7 @@
       </w:r>
       <w:r>
         <w:rPr>
-          <w:rFonts w:ascii="Arial" w:hAnsi="Arial" w:eastAsia="Arial" w:cs="Arial"/>
+          <w:rFonts w:ascii="Arial" w:eastAsia="Arial" w:hAnsi="Arial" w:cs="Arial"/>
           <w:sz w:val="20"/>
           <w:szCs w:val="20"/>
         </w:rPr>
@@ -1760,7 +2037,7 @@
       <w:proofErr w:type="gramEnd"/>
       <w:r>
         <w:rPr>
-          <w:rFonts w:ascii="Arial" w:hAnsi="Arial" w:eastAsia="Arial" w:cs="Arial"/>
+          <w:rFonts w:ascii="Arial" w:eastAsia="Arial" w:hAnsi="Arial" w:cs="Arial"/>
           <w:sz w:val="20"/>
           <w:szCs w:val="20"/>
         </w:rPr>
@@ -1769,9 +2046,8 @@
     </w:p>
     <w:p>
       <w:pPr>
-        <w:pStyle w:val="Normal"/>
-        <w:rPr>
-          <w:rFonts w:ascii="Arial" w:hAnsi="Arial" w:eastAsia="Arial" w:cs="Arial"/>
+        <w:rPr>
+          <w:rFonts w:ascii="Arial" w:eastAsia="Arial" w:hAnsi="Arial" w:cs="Arial"/>
           <w:sz w:val="20"/>
           <w:szCs w:val="20"/>
         </w:rPr>
@@ -1779,46 +2055,115 @@
     </w:p>
     <w:p>
       <w:pPr>
-        <w:pStyle w:val="Normal"/>
-      </w:pPr>
-      <w:r>
-        <w:rPr>
-          <w:rFonts w:ascii="Arial" w:hAnsi="Arial" w:eastAsia="Arial" w:cs="Arial"/>
-          <w:noProof w:val="0"/>
-          <w:color w:val="000000" w:themeColor="text1" w:themeTint="FF" w:themeShade="FF"/>
+        <w:rPr>
+          <w:rFonts w:ascii="Arial" w:eastAsia="Arial" w:hAnsi="Arial" w:cs="Arial"/>
+          <w:color w:val="000000" w:themeColor="text1"/>
           <w:sz w:val="19"/>
           <w:szCs w:val="19"/>
-          <w:lang w:val="en-AU"/>
-        </w:rPr>
-        <w:t xml:space="preserve">2022, A. (2019). </w:t>
-      </w:r>
-      <w:r>
-        <w:rPr>
-          <w:rFonts w:ascii="Arial" w:hAnsi="Arial" w:eastAsia="Arial" w:cs="Arial"/>
-          <w:i w:val="1"/>
-          <w:iCs w:val="1"/>
-          <w:noProof w:val="0"/>
-          <w:color w:val="000000" w:themeColor="text1" w:themeTint="FF" w:themeShade="FF"/>
+        </w:rPr>
+      </w:pPr>
+      <w:r>
+        <w:rPr>
+          <w:rFonts w:ascii="Arial" w:eastAsia="Arial" w:hAnsi="Arial" w:cs="Arial"/>
+          <w:color w:val="000000" w:themeColor="text1"/>
           <w:sz w:val="19"/>
           <w:szCs w:val="19"/>
-          <w:lang w:val="en-AU"/>
-        </w:rPr>
-        <w:t>Australia public cloud services spending to hit $10B by 2022</w:t>
-      </w:r>
-      <w:r>
-        <w:rPr>
-          <w:rFonts w:ascii="Arial" w:hAnsi="Arial" w:eastAsia="Arial" w:cs="Arial"/>
-          <w:noProof w:val="0"/>
-          <w:color w:val="000000" w:themeColor="text1" w:themeTint="FF" w:themeShade="FF"/>
+        </w:rPr>
+        <w:t xml:space="preserve">2022, A. (2019). </w:t>
+      </w:r>
+      <w:r>
+        <w:rPr>
+          <w:rFonts w:ascii="Arial" w:eastAsia="Arial" w:hAnsi="Arial" w:cs="Arial"/>
+          <w:i/>
+          <w:iCs/>
+          <w:color w:val="000000" w:themeColor="text1"/>
           <w:sz w:val="19"/>
           <w:szCs w:val="19"/>
-          <w:lang w:val="en-AU"/>
+        </w:rPr>
+        <w:t>Australia public cloud services spending to hit $10B by 2022</w:t>
+      </w:r>
+      <w:r>
+        <w:rPr>
+          <w:rFonts w:ascii="Arial" w:eastAsia="Arial" w:hAnsi="Arial" w:cs="Arial"/>
+          <w:color w:val="000000" w:themeColor="text1"/>
+          <w:sz w:val="19"/>
+          <w:szCs w:val="19"/>
         </w:rPr>
         <w:t>. [online] ARN. Available at: https://www.arnnet.com.au/article/659610/australia-public-cloud-services-spending-hit-10b-by-2022/ [Accessed 24 Dec. 2019].</w:t>
       </w:r>
     </w:p>
+    <w:p>
+      <w:pPr>
+        <w:rPr>
+          <w:rFonts w:ascii="Arial" w:eastAsia="Arial" w:hAnsi="Arial" w:cs="Arial"/>
+          <w:color w:val="000000" w:themeColor="text1"/>
+          <w:sz w:val="19"/>
+          <w:szCs w:val="19"/>
+        </w:rPr>
+      </w:pPr>
+    </w:p>
+    <w:p>
+      <w:r>
+        <w:rPr>
+          <w:rFonts w:ascii="Arial" w:hAnsi="Arial" w:cs="Arial"/>
+          <w:color w:val="000000"/>
+          <w:sz w:val="20"/>
+          <w:szCs w:val="20"/>
+          <w:shd w:val="clear" w:color="auto" w:fill="FFFFFF"/>
+        </w:rPr>
+        <w:t>Collabera IT Jobs, Staffing &amp; Recruitment. (2019). </w:t>
+      </w:r>
+      <w:r>
+        <w:rPr>
+          <w:rFonts w:ascii="Arial" w:hAnsi="Arial" w:cs="Arial"/>
+          <w:i/>
+          <w:iCs/>
+          <w:color w:val="000000"/>
+          <w:sz w:val="20"/>
+          <w:szCs w:val="20"/>
+          <w:shd w:val="clear" w:color="auto" w:fill="FFFFFF"/>
+        </w:rPr>
+        <w:t xml:space="preserve">How Will Cloud Computing Affect IT </w:t>
+      </w:r>
+      <w:proofErr w:type="gramStart"/>
+      <w:r>
+        <w:rPr>
+          <w:rFonts w:ascii="Arial" w:hAnsi="Arial" w:cs="Arial"/>
+          <w:i/>
+          <w:iCs/>
+          <w:color w:val="000000"/>
+          <w:sz w:val="20"/>
+          <w:szCs w:val="20"/>
+          <w:shd w:val="clear" w:color="auto" w:fill="FFFFFF"/>
+        </w:rPr>
+        <w:t>Jobs?</w:t>
+      </w:r>
+      <w:r>
+        <w:rPr>
+          <w:rFonts w:ascii="Arial" w:hAnsi="Arial" w:cs="Arial"/>
+          <w:color w:val="000000"/>
+          <w:sz w:val="20"/>
+          <w:szCs w:val="20"/>
+          <w:shd w:val="clear" w:color="auto" w:fill="FFFFFF"/>
+        </w:rPr>
+        <w:t>.</w:t>
+      </w:r>
+      <w:proofErr w:type="gramEnd"/>
+      <w:r>
+        <w:rPr>
+          <w:rFonts w:ascii="Arial" w:hAnsi="Arial" w:cs="Arial"/>
+          <w:color w:val="000000"/>
+          <w:sz w:val="20"/>
+          <w:szCs w:val="20"/>
+          <w:shd w:val="clear" w:color="auto" w:fill="FFFFFF"/>
+        </w:rPr>
+        <w:t xml:space="preserve"> [online] Available at: https://www.collabera.com/find-a-job/career-resources/how-will-cloud-computing-affect-it-jobs/ [Accessed 28 Dec. 2019].</w:t>
+      </w:r>
+      <w:bookmarkStart w:id="0" w:name="_GoBack"/>
+      <w:bookmarkEnd w:id="0"/>
+    </w:p>
     <w:sectPr>
-      <w:pgSz w:w="11900" w:h="16840" w:orient="portrait"/>
+      <w:pgSz w:w="11900" w:h="16840"/>
       <w:pgMar w:top="1440" w:right="1440" w:bottom="1440" w:left="1440" w:header="708" w:footer="708" w:gutter="0"/>
       <w:cols w:space="708"/>
       <w:docGrid w:linePitch="360"/>
@@ -1828,7 +2173,7 @@
 </file>
 
 <file path=word/numbering.xml><?xml version="1.0" encoding="utf-8"?>
-<w:numbering xmlns:wpc="http://schemas.microsoft.com/office/word/2010/wordprocessingCanvas" xmlns:cx="http://schemas.microsoft.com/office/drawing/2014/chartex" xmlns:cx1="http://schemas.microsoft.com/office/drawing/2015/9/8/chartex" xmlns:cx2="http://schemas.microsoft.com/office/drawing/2015/10/21/chartex" xmlns:cx3="http://schemas.microsoft.com/office/drawing/2016/5/9/chartex" xmlns:cx4="http://schemas.microsoft.com/office/drawing/2016/5/10/chartex" xmlns:cx5="http://schemas.microsoft.com/office/drawing/2016/5/11/chartex" xmlns:cx6="http://schemas.microsoft.com/office/drawing/2016/5/12/chartex" xmlns:cx7="http://schemas.microsoft.com/office/drawing/2016/5/13/chartex" xmlns:cx8="http://schemas.microsoft.com/office/drawing/2016/5/14/chartex" xmlns:mc="http://schemas.openxmlformats.org/markup-compatibility/2006" xmlns:aink="http://schemas.microsoft.com/office/drawing/2016/ink" xmlns:am3d="http://schemas.microsoft.com/office/drawing/2017/model3d" xmlns:o="urn:schemas-microsoft-com:office:office" xmlns:r="http://schemas.openxmlformats.org/officeDocument/2006/relationships" xmlns:m="http://schemas.openxmlformats.org/officeDocument/2006/math" xmlns:v="urn:schemas-microsoft-com:vml" xmlns:wp14="http://schemas.microsoft.com/office/word/2010/wordprocessingDrawing" xmlns:wp="http://schemas.openxmlformats.org/drawingml/2006/wordprocessingDrawing" xmlns:w10="urn:schemas-microsoft-com:office:word" xmlns:w="http://schemas.openxmlformats.org/wordprocessingml/2006/main" xmlns:w14="http://schemas.microsoft.com/office/word/2010/wordml" xmlns:w15="http://schemas.microsoft.com/office/word/2012/wordml" xmlns:w16cex="http://schemas.microsoft.com/office/word/2018/wordml/cex" xmlns:w16cid="http://schemas.microsoft.com/office/word/2016/wordml/cid" xmlns:w16="http://schemas.microsoft.com/office/word/2018/wordml" xmlns:w16se="http://schemas.microsoft.com/office/word/2015/wordml/symex" xmlns:wpg="http://schemas.microsoft.com/office/word/2010/wordprocessingGroup" xmlns:wpi="http://schemas.microsoft.com/office/word/2010/wordprocessingInk" xmlns:wne="http://schemas.microsoft.com/office/word/2006/wordml" xmlns:wps="http://schemas.microsoft.com/office/word/2010/wordprocessingShape" mc:Ignorable="w14 w15 w16se w16cid w16 w16cex wp14">
+<w:numbering xmlns:wpc="http://schemas.microsoft.com/office/word/2010/wordprocessingCanvas" xmlns:cx="http://schemas.microsoft.com/office/drawing/2014/chartex" xmlns:cx1="http://schemas.microsoft.com/office/drawing/2015/9/8/chartex" xmlns:cx2="http://schemas.microsoft.com/office/drawing/2015/10/21/chartex" xmlns:cx3="http://schemas.microsoft.com/office/drawing/2016/5/9/chartex" xmlns:cx4="http://schemas.microsoft.com/office/drawing/2016/5/10/chartex" xmlns:cx5="http://schemas.microsoft.com/office/drawing/2016/5/11/chartex" xmlns:cx6="http://schemas.microsoft.com/office/drawing/2016/5/12/chartex" xmlns:cx7="http://schemas.microsoft.com/office/drawing/2016/5/13/chartex" xmlns:cx8="http://schemas.microsoft.com/office/drawing/2016/5/14/chartex" xmlns:mc="http://schemas.openxmlformats.org/markup-compatibility/2006" xmlns:aink="http://schemas.microsoft.com/office/drawing/2016/ink" xmlns:am3d="http://schemas.microsoft.com/office/drawing/2017/model3d" xmlns:o="urn:schemas-microsoft-com:office:office" xmlns:r="http://schemas.openxmlformats.org/officeDocument/2006/relationships" xmlns:m="http://schemas.openxmlformats.org/officeDocument/2006/math" xmlns:v="urn:schemas-microsoft-com:vml" xmlns:wp14="http://schemas.microsoft.com/office/word/2010/wordprocessingDrawing" xmlns:wp="http://schemas.openxmlformats.org/drawingml/2006/wordprocessingDrawing" xmlns:w10="urn:schemas-microsoft-com:office:word" xmlns:w="http://schemas.openxmlformats.org/wordprocessingml/2006/main" xmlns:w14="http://schemas.microsoft.com/office/word/2010/wordml" xmlns:w15="http://schemas.microsoft.com/office/word/2012/wordml" xmlns:w16cid="http://schemas.microsoft.com/office/word/2016/wordml/cid" xmlns:w16se="http://schemas.microsoft.com/office/word/2015/wordml/symex" xmlns:wpg="http://schemas.microsoft.com/office/word/2010/wordprocessingGroup" xmlns:wpi="http://schemas.microsoft.com/office/word/2010/wordprocessingInk" xmlns:wne="http://schemas.microsoft.com/office/word/2006/wordml" xmlns:wps="http://schemas.microsoft.com/office/word/2010/wordprocessingShape" mc:Ignorable="w14 w15 w16se w16cid wp14">
   <w:abstractNum w:abstractNumId="0" w15:restartNumberingAfterBreak="0">
     <w:nsid w:val="069B083C"/>
     <w:multiLevelType w:val="hybridMultilevel"/>
@@ -1842,7 +2187,7 @@
         <w:ind w:left="720" w:hanging="360"/>
       </w:pPr>
       <w:rPr>
-        <w:rFonts w:hint="default" w:ascii="Symbol" w:hAnsi="Symbol"/>
+        <w:rFonts w:ascii="Symbol" w:hAnsi="Symbol" w:hint="default"/>
       </w:rPr>
     </w:lvl>
     <w:lvl w:ilvl="1" w:tplc="60146944">
@@ -1854,7 +2199,7 @@
         <w:ind w:left="1440" w:hanging="360"/>
       </w:pPr>
       <w:rPr>
-        <w:rFonts w:hint="default" w:ascii="Courier New" w:hAnsi="Courier New"/>
+        <w:rFonts w:ascii="Courier New" w:hAnsi="Courier New" w:hint="default"/>
       </w:rPr>
     </w:lvl>
     <w:lvl w:ilvl="2" w:tplc="AE2A2A86">
@@ -1866,7 +2211,7 @@
         <w:ind w:left="2160" w:hanging="360"/>
       </w:pPr>
       <w:rPr>
-        <w:rFonts w:hint="default" w:ascii="Wingdings" w:hAnsi="Wingdings"/>
+        <w:rFonts w:ascii="Wingdings" w:hAnsi="Wingdings" w:hint="default"/>
       </w:rPr>
     </w:lvl>
     <w:lvl w:ilvl="3" w:tplc="A73ADE92">
@@ -1878,7 +2223,7 @@
         <w:ind w:left="2880" w:hanging="360"/>
       </w:pPr>
       <w:rPr>
-        <w:rFonts w:hint="default" w:ascii="Symbol" w:hAnsi="Symbol"/>
+        <w:rFonts w:ascii="Symbol" w:hAnsi="Symbol" w:hint="default"/>
       </w:rPr>
     </w:lvl>
     <w:lvl w:ilvl="4" w:tplc="288CD102">
@@ -1890,7 +2235,7 @@
         <w:ind w:left="3600" w:hanging="360"/>
       </w:pPr>
       <w:rPr>
-        <w:rFonts w:hint="default" w:ascii="Courier New" w:hAnsi="Courier New"/>
+        <w:rFonts w:ascii="Courier New" w:hAnsi="Courier New" w:hint="default"/>
       </w:rPr>
     </w:lvl>
     <w:lvl w:ilvl="5" w:tplc="B028622A">
@@ -1902,7 +2247,7 @@
         <w:ind w:left="4320" w:hanging="360"/>
       </w:pPr>
       <w:rPr>
-        <w:rFonts w:hint="default" w:ascii="Wingdings" w:hAnsi="Wingdings"/>
+        <w:rFonts w:ascii="Wingdings" w:hAnsi="Wingdings" w:hint="default"/>
       </w:rPr>
     </w:lvl>
     <w:lvl w:ilvl="6" w:tplc="7BE2E9BC">
@@ -1914,7 +2259,7 @@
         <w:ind w:left="5040" w:hanging="360"/>
       </w:pPr>
       <w:rPr>
-        <w:rFonts w:hint="default" w:ascii="Symbol" w:hAnsi="Symbol"/>
+        <w:rFonts w:ascii="Symbol" w:hAnsi="Symbol" w:hint="default"/>
       </w:rPr>
     </w:lvl>
     <w:lvl w:ilvl="7" w:tplc="89BA19BE">
@@ -1926,7 +2271,7 @@
         <w:ind w:left="5760" w:hanging="360"/>
       </w:pPr>
       <w:rPr>
-        <w:rFonts w:hint="default" w:ascii="Courier New" w:hAnsi="Courier New"/>
+        <w:rFonts w:ascii="Courier New" w:hAnsi="Courier New" w:hint="default"/>
       </w:rPr>
     </w:lvl>
     <w:lvl w:ilvl="8" w:tplc="EBA4899E">
@@ -1938,7 +2283,7 @@
         <w:ind w:left="6480" w:hanging="360"/>
       </w:pPr>
       <w:rPr>
-        <w:rFonts w:hint="default" w:ascii="Wingdings" w:hAnsi="Wingdings"/>
+        <w:rFonts w:ascii="Wingdings" w:hAnsi="Wingdings" w:hint="default"/>
       </w:rPr>
     </w:lvl>
   </w:abstractNum>
@@ -1955,7 +2300,7 @@
         <w:ind w:left="720" w:hanging="360"/>
       </w:pPr>
       <w:rPr>
-        <w:rFonts w:hint="default" w:ascii="Symbol" w:hAnsi="Symbol"/>
+        <w:rFonts w:ascii="Symbol" w:hAnsi="Symbol" w:hint="default"/>
       </w:rPr>
     </w:lvl>
     <w:lvl w:ilvl="1" w:tplc="C80E6E52">
@@ -1967,7 +2312,7 @@
         <w:ind w:left="1440" w:hanging="360"/>
       </w:pPr>
       <w:rPr>
-        <w:rFonts w:hint="default" w:ascii="Courier New" w:hAnsi="Courier New"/>
+        <w:rFonts w:ascii="Courier New" w:hAnsi="Courier New" w:hint="default"/>
       </w:rPr>
     </w:lvl>
     <w:lvl w:ilvl="2" w:tplc="BDC497EE">
@@ -1979,7 +2324,7 @@
         <w:ind w:left="2160" w:hanging="360"/>
       </w:pPr>
       <w:rPr>
-        <w:rFonts w:hint="default" w:ascii="Wingdings" w:hAnsi="Wingdings"/>
+        <w:rFonts w:ascii="Wingdings" w:hAnsi="Wingdings" w:hint="default"/>
       </w:rPr>
     </w:lvl>
     <w:lvl w:ilvl="3" w:tplc="2A021BE6">
@@ -1991,7 +2336,7 @@
         <w:ind w:left="2880" w:hanging="360"/>
       </w:pPr>
       <w:rPr>
-        <w:rFonts w:hint="default" w:ascii="Symbol" w:hAnsi="Symbol"/>
+        <w:rFonts w:ascii="Symbol" w:hAnsi="Symbol" w:hint="default"/>
       </w:rPr>
     </w:lvl>
     <w:lvl w:ilvl="4" w:tplc="CA0233D8">
@@ -2003,7 +2348,7 @@
         <w:ind w:left="3600" w:hanging="360"/>
       </w:pPr>
       <w:rPr>
-        <w:rFonts w:hint="default" w:ascii="Courier New" w:hAnsi="Courier New"/>
+        <w:rFonts w:ascii="Courier New" w:hAnsi="Courier New" w:hint="default"/>
       </w:rPr>
     </w:lvl>
     <w:lvl w:ilvl="5" w:tplc="2F30A706">
@@ -2015,7 +2360,7 @@
         <w:ind w:left="4320" w:hanging="360"/>
       </w:pPr>
       <w:rPr>
-        <w:rFonts w:hint="default" w:ascii="Wingdings" w:hAnsi="Wingdings"/>
+        <w:rFonts w:ascii="Wingdings" w:hAnsi="Wingdings" w:hint="default"/>
       </w:rPr>
     </w:lvl>
     <w:lvl w:ilvl="6" w:tplc="0B6688C0">
@@ -2027,7 +2372,7 @@
         <w:ind w:left="5040" w:hanging="360"/>
       </w:pPr>
       <w:rPr>
-        <w:rFonts w:hint="default" w:ascii="Symbol" w:hAnsi="Symbol"/>
+        <w:rFonts w:ascii="Symbol" w:hAnsi="Symbol" w:hint="default"/>
       </w:rPr>
     </w:lvl>
     <w:lvl w:ilvl="7" w:tplc="D0E20AA8">
@@ -2039,7 +2384,7 @@
         <w:ind w:left="5760" w:hanging="360"/>
       </w:pPr>
       <w:rPr>
-        <w:rFonts w:hint="default" w:ascii="Courier New" w:hAnsi="Courier New"/>
+        <w:rFonts w:ascii="Courier New" w:hAnsi="Courier New" w:hint="default"/>
       </w:rPr>
     </w:lvl>
     <w:lvl w:ilvl="8" w:tplc="0A50E21A">
@@ -2051,7 +2396,7 @@
         <w:ind w:left="6480" w:hanging="360"/>
       </w:pPr>
       <w:rPr>
-        <w:rFonts w:hint="default" w:ascii="Wingdings" w:hAnsi="Wingdings"/>
+        <w:rFonts w:ascii="Wingdings" w:hAnsi="Wingdings" w:hint="default"/>
       </w:rPr>
     </w:lvl>
   </w:abstractNum>
@@ -2068,7 +2413,7 @@
         <w:ind w:left="720" w:hanging="360"/>
       </w:pPr>
       <w:rPr>
-        <w:rFonts w:hint="default" w:ascii="Symbol" w:hAnsi="Symbol"/>
+        <w:rFonts w:ascii="Symbol" w:hAnsi="Symbol" w:hint="default"/>
       </w:rPr>
     </w:lvl>
     <w:lvl w:ilvl="1" w:tplc="08090003" w:tentative="1">
@@ -2080,7 +2425,7 @@
         <w:ind w:left="1440" w:hanging="360"/>
       </w:pPr>
       <w:rPr>
-        <w:rFonts w:hint="default" w:ascii="Courier New" w:hAnsi="Courier New" w:cs="Courier New"/>
+        <w:rFonts w:ascii="Courier New" w:hAnsi="Courier New" w:cs="Courier New" w:hint="default"/>
       </w:rPr>
     </w:lvl>
     <w:lvl w:ilvl="2" w:tplc="08090005" w:tentative="1">
@@ -2092,7 +2437,7 @@
         <w:ind w:left="2160" w:hanging="360"/>
       </w:pPr>
       <w:rPr>
-        <w:rFonts w:hint="default" w:ascii="Wingdings" w:hAnsi="Wingdings"/>
+        <w:rFonts w:ascii="Wingdings" w:hAnsi="Wingdings" w:hint="default"/>
       </w:rPr>
     </w:lvl>
     <w:lvl w:ilvl="3" w:tplc="08090001" w:tentative="1">
@@ -2104,7 +2449,7 @@
         <w:ind w:left="2880" w:hanging="360"/>
       </w:pPr>
       <w:rPr>
-        <w:rFonts w:hint="default" w:ascii="Symbol" w:hAnsi="Symbol"/>
+        <w:rFonts w:ascii="Symbol" w:hAnsi="Symbol" w:hint="default"/>
       </w:rPr>
     </w:lvl>
     <w:lvl w:ilvl="4" w:tplc="08090003" w:tentative="1">
@@ -2116,7 +2461,7 @@
         <w:ind w:left="3600" w:hanging="360"/>
       </w:pPr>
       <w:rPr>
-        <w:rFonts w:hint="default" w:ascii="Courier New" w:hAnsi="Courier New" w:cs="Courier New"/>
+        <w:rFonts w:ascii="Courier New" w:hAnsi="Courier New" w:cs="Courier New" w:hint="default"/>
       </w:rPr>
     </w:lvl>
     <w:lvl w:ilvl="5" w:tplc="08090005" w:tentative="1">
@@ -2128,7 +2473,7 @@
         <w:ind w:left="4320" w:hanging="360"/>
       </w:pPr>
       <w:rPr>
-        <w:rFonts w:hint="default" w:ascii="Wingdings" w:hAnsi="Wingdings"/>
+        <w:rFonts w:ascii="Wingdings" w:hAnsi="Wingdings" w:hint="default"/>
       </w:rPr>
     </w:lvl>
     <w:lvl w:ilvl="6" w:tplc="08090001" w:tentative="1">
@@ -2140,7 +2485,7 @@
         <w:ind w:left="5040" w:hanging="360"/>
       </w:pPr>
       <w:rPr>
-        <w:rFonts w:hint="default" w:ascii="Symbol" w:hAnsi="Symbol"/>
+        <w:rFonts w:ascii="Symbol" w:hAnsi="Symbol" w:hint="default"/>
       </w:rPr>
     </w:lvl>
     <w:lvl w:ilvl="7" w:tplc="08090003" w:tentative="1">
@@ -2152,7 +2497,7 @@
         <w:ind w:left="5760" w:hanging="360"/>
       </w:pPr>
       <w:rPr>
-        <w:rFonts w:hint="default" w:ascii="Courier New" w:hAnsi="Courier New" w:cs="Courier New"/>
+        <w:rFonts w:ascii="Courier New" w:hAnsi="Courier New" w:cs="Courier New" w:hint="default"/>
       </w:rPr>
     </w:lvl>
     <w:lvl w:ilvl="8" w:tplc="08090005" w:tentative="1">
@@ -2164,7 +2509,7 @@
         <w:ind w:left="6480" w:hanging="360"/>
       </w:pPr>
       <w:rPr>
-        <w:rFonts w:hint="default" w:ascii="Wingdings" w:hAnsi="Wingdings"/>
+        <w:rFonts w:ascii="Wingdings" w:hAnsi="Wingdings" w:hint="default"/>
       </w:rPr>
     </w:lvl>
   </w:abstractNum>
@@ -2181,7 +2526,7 @@
         <w:ind w:left="720" w:hanging="360"/>
       </w:pPr>
       <w:rPr>
-        <w:rFonts w:hint="default" w:ascii="Symbol" w:hAnsi="Symbol"/>
+        <w:rFonts w:ascii="Symbol" w:hAnsi="Symbol" w:hint="default"/>
       </w:rPr>
     </w:lvl>
     <w:lvl w:ilvl="1" w:tplc="CD166E98">
@@ -2193,7 +2538,7 @@
         <w:ind w:left="1440" w:hanging="360"/>
       </w:pPr>
       <w:rPr>
-        <w:rFonts w:hint="default" w:ascii="Courier New" w:hAnsi="Courier New"/>
+        <w:rFonts w:ascii="Courier New" w:hAnsi="Courier New" w:hint="default"/>
       </w:rPr>
     </w:lvl>
     <w:lvl w:ilvl="2" w:tplc="4274E614">
@@ -2205,7 +2550,7 @@
         <w:ind w:left="2160" w:hanging="360"/>
       </w:pPr>
       <w:rPr>
-        <w:rFonts w:hint="default" w:ascii="Wingdings" w:hAnsi="Wingdings"/>
+        <w:rFonts w:ascii="Wingdings" w:hAnsi="Wingdings" w:hint="default"/>
       </w:rPr>
     </w:lvl>
     <w:lvl w:ilvl="3" w:tplc="3FACF582">
@@ -2217,7 +2562,7 @@
         <w:ind w:left="2880" w:hanging="360"/>
       </w:pPr>
       <w:rPr>
-        <w:rFonts w:hint="default" w:ascii="Symbol" w:hAnsi="Symbol"/>
+        <w:rFonts w:ascii="Symbol" w:hAnsi="Symbol" w:hint="default"/>
       </w:rPr>
     </w:lvl>
     <w:lvl w:ilvl="4" w:tplc="0388CCAC">
@@ -2229,7 +2574,7 @@
         <w:ind w:left="3600" w:hanging="360"/>
       </w:pPr>
       <w:rPr>
-        <w:rFonts w:hint="default" w:ascii="Courier New" w:hAnsi="Courier New"/>
+        <w:rFonts w:ascii="Courier New" w:hAnsi="Courier New" w:hint="default"/>
       </w:rPr>
     </w:lvl>
     <w:lvl w:ilvl="5" w:tplc="7D628A58">
@@ -2241,7 +2586,7 @@
         <w:ind w:left="4320" w:hanging="360"/>
       </w:pPr>
       <w:rPr>
-        <w:rFonts w:hint="default" w:ascii="Wingdings" w:hAnsi="Wingdings"/>
+        <w:rFonts w:ascii="Wingdings" w:hAnsi="Wingdings" w:hint="default"/>
       </w:rPr>
     </w:lvl>
     <w:lvl w:ilvl="6" w:tplc="BD585EF0">
@@ -2253,7 +2598,7 @@
         <w:ind w:left="5040" w:hanging="360"/>
       </w:pPr>
       <w:rPr>
-        <w:rFonts w:hint="default" w:ascii="Symbol" w:hAnsi="Symbol"/>
+        <w:rFonts w:ascii="Symbol" w:hAnsi="Symbol" w:hint="default"/>
       </w:rPr>
     </w:lvl>
     <w:lvl w:ilvl="7" w:tplc="B37E7CBC">
@@ -2265,7 +2610,7 @@
         <w:ind w:left="5760" w:hanging="360"/>
       </w:pPr>
       <w:rPr>
-        <w:rFonts w:hint="default" w:ascii="Courier New" w:hAnsi="Courier New"/>
+        <w:rFonts w:ascii="Courier New" w:hAnsi="Courier New" w:hint="default"/>
       </w:rPr>
     </w:lvl>
     <w:lvl w:ilvl="8" w:tplc="D5943C76">
@@ -2277,7 +2622,7 @@
         <w:ind w:left="6480" w:hanging="360"/>
       </w:pPr>
       <w:rPr>
-        <w:rFonts w:hint="default" w:ascii="Wingdings" w:hAnsi="Wingdings"/>
+        <w:rFonts w:ascii="Wingdings" w:hAnsi="Wingdings" w:hint="default"/>
       </w:rPr>
     </w:lvl>
   </w:abstractNum>
@@ -2294,7 +2639,7 @@
         <w:ind w:left="720" w:hanging="360"/>
       </w:pPr>
       <w:rPr>
-        <w:rFonts w:hint="default" w:ascii="Symbol" w:hAnsi="Symbol"/>
+        <w:rFonts w:ascii="Symbol" w:hAnsi="Symbol" w:hint="default"/>
       </w:rPr>
     </w:lvl>
     <w:lvl w:ilvl="1" w:tplc="08090003" w:tentative="1">
@@ -2306,7 +2651,7 @@
         <w:ind w:left="1440" w:hanging="360"/>
       </w:pPr>
       <w:rPr>
-        <w:rFonts w:hint="default" w:ascii="Courier New" w:hAnsi="Courier New" w:cs="Courier New"/>
+        <w:rFonts w:ascii="Courier New" w:hAnsi="Courier New" w:cs="Courier New" w:hint="default"/>
       </w:rPr>
     </w:lvl>
     <w:lvl w:ilvl="2" w:tplc="08090005" w:tentative="1">
@@ -2318,7 +2663,7 @@
         <w:ind w:left="2160" w:hanging="360"/>
       </w:pPr>
       <w:rPr>
-        <w:rFonts w:hint="default" w:ascii="Wingdings" w:hAnsi="Wingdings"/>
+        <w:rFonts w:ascii="Wingdings" w:hAnsi="Wingdings" w:hint="default"/>
       </w:rPr>
     </w:lvl>
     <w:lvl w:ilvl="3" w:tplc="08090001" w:tentative="1">
@@ -2330,7 +2675,7 @@
         <w:ind w:left="2880" w:hanging="360"/>
       </w:pPr>
       <w:rPr>
-        <w:rFonts w:hint="default" w:ascii="Symbol" w:hAnsi="Symbol"/>
+        <w:rFonts w:ascii="Symbol" w:hAnsi="Symbol" w:hint="default"/>
       </w:rPr>
     </w:lvl>
     <w:lvl w:ilvl="4" w:tplc="08090003" w:tentative="1">
@@ -2342,7 +2687,7 @@
         <w:ind w:left="3600" w:hanging="360"/>
       </w:pPr>
       <w:rPr>
-        <w:rFonts w:hint="default" w:ascii="Courier New" w:hAnsi="Courier New" w:cs="Courier New"/>
+        <w:rFonts w:ascii="Courier New" w:hAnsi="Courier New" w:cs="Courier New" w:hint="default"/>
       </w:rPr>
     </w:lvl>
     <w:lvl w:ilvl="5" w:tplc="08090005" w:tentative="1">
@@ -2354,7 +2699,7 @@
         <w:ind w:left="4320" w:hanging="360"/>
       </w:pPr>
       <w:rPr>
-        <w:rFonts w:hint="default" w:ascii="Wingdings" w:hAnsi="Wingdings"/>
+        <w:rFonts w:ascii="Wingdings" w:hAnsi="Wingdings" w:hint="default"/>
       </w:rPr>
     </w:lvl>
     <w:lvl w:ilvl="6" w:tplc="08090001" w:tentative="1">
@@ -2366,7 +2711,7 @@
         <w:ind w:left="5040" w:hanging="360"/>
       </w:pPr>
       <w:rPr>
-        <w:rFonts w:hint="default" w:ascii="Symbol" w:hAnsi="Symbol"/>
+        <w:rFonts w:ascii="Symbol" w:hAnsi="Symbol" w:hint="default"/>
       </w:rPr>
     </w:lvl>
     <w:lvl w:ilvl="7" w:tplc="08090003" w:tentative="1">
@@ -2378,7 +2723,7 @@
         <w:ind w:left="5760" w:hanging="360"/>
       </w:pPr>
       <w:rPr>
-        <w:rFonts w:hint="default" w:ascii="Courier New" w:hAnsi="Courier New" w:cs="Courier New"/>
+        <w:rFonts w:ascii="Courier New" w:hAnsi="Courier New" w:cs="Courier New" w:hint="default"/>
       </w:rPr>
     </w:lvl>
     <w:lvl w:ilvl="8" w:tplc="08090005" w:tentative="1">
@@ -2390,7 +2735,7 @@
         <w:ind w:left="6480" w:hanging="360"/>
       </w:pPr>
       <w:rPr>
-        <w:rFonts w:hint="default" w:ascii="Wingdings" w:hAnsi="Wingdings"/>
+        <w:rFonts w:ascii="Wingdings" w:hAnsi="Wingdings" w:hint="default"/>
       </w:rPr>
     </w:lvl>
   </w:abstractNum>
@@ -2407,7 +2752,7 @@
         <w:ind w:left="720" w:hanging="360"/>
       </w:pPr>
       <w:rPr>
-        <w:rFonts w:hint="default" w:ascii="Symbol" w:hAnsi="Symbol"/>
+        <w:rFonts w:ascii="Symbol" w:hAnsi="Symbol" w:hint="default"/>
       </w:rPr>
     </w:lvl>
     <w:lvl w:ilvl="1" w:tplc="08090003" w:tentative="1">
@@ -2419,7 +2764,7 @@
         <w:ind w:left="1440" w:hanging="360"/>
       </w:pPr>
       <w:rPr>
-        <w:rFonts w:hint="default" w:ascii="Courier New" w:hAnsi="Courier New" w:cs="Courier New"/>
+        <w:rFonts w:ascii="Courier New" w:hAnsi="Courier New" w:cs="Courier New" w:hint="default"/>
       </w:rPr>
     </w:lvl>
     <w:lvl w:ilvl="2" w:tplc="08090005" w:tentative="1">
@@ -2431,7 +2776,7 @@
         <w:ind w:left="2160" w:hanging="360"/>
       </w:pPr>
       <w:rPr>
-        <w:rFonts w:hint="default" w:ascii="Wingdings" w:hAnsi="Wingdings"/>
+        <w:rFonts w:ascii="Wingdings" w:hAnsi="Wingdings" w:hint="default"/>
       </w:rPr>
     </w:lvl>
     <w:lvl w:ilvl="3" w:tplc="08090001" w:tentative="1">
@@ -2443,7 +2788,7 @@
         <w:ind w:left="2880" w:hanging="360"/>
       </w:pPr>
       <w:rPr>
-        <w:rFonts w:hint="default" w:ascii="Symbol" w:hAnsi="Symbol"/>
+        <w:rFonts w:ascii="Symbol" w:hAnsi="Symbol" w:hint="default"/>
       </w:rPr>
     </w:lvl>
     <w:lvl w:ilvl="4" w:tplc="08090003" w:tentative="1">
@@ -2455,7 +2800,7 @@
         <w:ind w:left="3600" w:hanging="360"/>
       </w:pPr>
       <w:rPr>
-        <w:rFonts w:hint="default" w:ascii="Courier New" w:hAnsi="Courier New" w:cs="Courier New"/>
+        <w:rFonts w:ascii="Courier New" w:hAnsi="Courier New" w:cs="Courier New" w:hint="default"/>
       </w:rPr>
     </w:lvl>
     <w:lvl w:ilvl="5" w:tplc="08090005" w:tentative="1">
@@ -2467,7 +2812,7 @@
         <w:ind w:left="4320" w:hanging="360"/>
       </w:pPr>
       <w:rPr>
-        <w:rFonts w:hint="default" w:ascii="Wingdings" w:hAnsi="Wingdings"/>
+        <w:rFonts w:ascii="Wingdings" w:hAnsi="Wingdings" w:hint="default"/>
       </w:rPr>
     </w:lvl>
     <w:lvl w:ilvl="6" w:tplc="08090001" w:tentative="1">
@@ -2479,7 +2824,7 @@
         <w:ind w:left="5040" w:hanging="360"/>
       </w:pPr>
       <w:rPr>
-        <w:rFonts w:hint="default" w:ascii="Symbol" w:hAnsi="Symbol"/>
+        <w:rFonts w:ascii="Symbol" w:hAnsi="Symbol" w:hint="default"/>
       </w:rPr>
     </w:lvl>
     <w:lvl w:ilvl="7" w:tplc="08090003" w:tentative="1">
@@ -2491,7 +2836,7 @@
         <w:ind w:left="5760" w:hanging="360"/>
       </w:pPr>
       <w:rPr>
-        <w:rFonts w:hint="default" w:ascii="Courier New" w:hAnsi="Courier New" w:cs="Courier New"/>
+        <w:rFonts w:ascii="Courier New" w:hAnsi="Courier New" w:cs="Courier New" w:hint="default"/>
       </w:rPr>
     </w:lvl>
     <w:lvl w:ilvl="8" w:tplc="08090005" w:tentative="1">
@@ -2503,7 +2848,7 @@
         <w:ind w:left="6480" w:hanging="360"/>
       </w:pPr>
       <w:rPr>
-        <w:rFonts w:hint="default" w:ascii="Wingdings" w:hAnsi="Wingdings"/>
+        <w:rFonts w:ascii="Wingdings" w:hAnsi="Wingdings" w:hint="default"/>
       </w:rPr>
     </w:lvl>
   </w:abstractNum>
@@ -2520,7 +2865,7 @@
         <w:ind w:left="720" w:hanging="360"/>
       </w:pPr>
       <w:rPr>
-        <w:rFonts w:hint="default" w:ascii="Symbol" w:hAnsi="Symbol"/>
+        <w:rFonts w:ascii="Symbol" w:hAnsi="Symbol" w:hint="default"/>
       </w:rPr>
     </w:lvl>
     <w:lvl w:ilvl="1" w:tplc="08090003" w:tentative="1">
@@ -2532,7 +2877,7 @@
         <w:ind w:left="1440" w:hanging="360"/>
       </w:pPr>
       <w:rPr>
-        <w:rFonts w:hint="default" w:ascii="Courier New" w:hAnsi="Courier New" w:cs="Courier New"/>
+        <w:rFonts w:ascii="Courier New" w:hAnsi="Courier New" w:cs="Courier New" w:hint="default"/>
       </w:rPr>
     </w:lvl>
     <w:lvl w:ilvl="2" w:tplc="08090005" w:tentative="1">
@@ -2544,7 +2889,7 @@
         <w:ind w:left="2160" w:hanging="360"/>
       </w:pPr>
       <w:rPr>
-        <w:rFonts w:hint="default" w:ascii="Wingdings" w:hAnsi="Wingdings"/>
+        <w:rFonts w:ascii="Wingdings" w:hAnsi="Wingdings" w:hint="default"/>
       </w:rPr>
     </w:lvl>
     <w:lvl w:ilvl="3" w:tplc="08090001" w:tentative="1">
@@ -2556,7 +2901,7 @@
         <w:ind w:left="2880" w:hanging="360"/>
       </w:pPr>
       <w:rPr>
-        <w:rFonts w:hint="default" w:ascii="Symbol" w:hAnsi="Symbol"/>
+        <w:rFonts w:ascii="Symbol" w:hAnsi="Symbol" w:hint="default"/>
       </w:rPr>
     </w:lvl>
     <w:lvl w:ilvl="4" w:tplc="08090003" w:tentative="1">
@@ -2568,7 +2913,7 @@
         <w:ind w:left="3600" w:hanging="360"/>
       </w:pPr>
       <w:rPr>
-        <w:rFonts w:hint="default" w:ascii="Courier New" w:hAnsi="Courier New" w:cs="Courier New"/>
+        <w:rFonts w:ascii="Courier New" w:hAnsi="Courier New" w:cs="Courier New" w:hint="default"/>
       </w:rPr>
     </w:lvl>
     <w:lvl w:ilvl="5" w:tplc="08090005" w:tentative="1">
@@ -2580,7 +2925,7 @@
         <w:ind w:left="4320" w:hanging="360"/>
       </w:pPr>
       <w:rPr>
-        <w:rFonts w:hint="default" w:ascii="Wingdings" w:hAnsi="Wingdings"/>
+        <w:rFonts w:ascii="Wingdings" w:hAnsi="Wingdings" w:hint="default"/>
       </w:rPr>
     </w:lvl>
     <w:lvl w:ilvl="6" w:tplc="08090001" w:tentative="1">
@@ -2592,7 +2937,7 @@
         <w:ind w:left="5040" w:hanging="360"/>
       </w:pPr>
       <w:rPr>
-        <w:rFonts w:hint="default" w:ascii="Symbol" w:hAnsi="Symbol"/>
+        <w:rFonts w:ascii="Symbol" w:hAnsi="Symbol" w:hint="default"/>
       </w:rPr>
     </w:lvl>
     <w:lvl w:ilvl="7" w:tplc="08090003" w:tentative="1">
@@ -2604,7 +2949,7 @@
         <w:ind w:left="5760" w:hanging="360"/>
       </w:pPr>
       <w:rPr>
-        <w:rFonts w:hint="default" w:ascii="Courier New" w:hAnsi="Courier New" w:cs="Courier New"/>
+        <w:rFonts w:ascii="Courier New" w:hAnsi="Courier New" w:cs="Courier New" w:hint="default"/>
       </w:rPr>
     </w:lvl>
     <w:lvl w:ilvl="8" w:tplc="08090005" w:tentative="1">
@@ -2616,7 +2961,7 @@
         <w:ind w:left="6480" w:hanging="360"/>
       </w:pPr>
       <w:rPr>
-        <w:rFonts w:hint="default" w:ascii="Wingdings" w:hAnsi="Wingdings"/>
+        <w:rFonts w:ascii="Wingdings" w:hAnsi="Wingdings" w:hint="default"/>
       </w:rPr>
     </w:lvl>
   </w:abstractNum>
@@ -2633,7 +2978,7 @@
         <w:ind w:left="720" w:hanging="360"/>
       </w:pPr>
       <w:rPr>
-        <w:rFonts w:hint="default" w:ascii="Symbol" w:hAnsi="Symbol"/>
+        <w:rFonts w:ascii="Symbol" w:hAnsi="Symbol" w:hint="default"/>
       </w:rPr>
     </w:lvl>
     <w:lvl w:ilvl="1" w:tplc="5FC8E518">
@@ -2645,7 +2990,7 @@
         <w:ind w:left="1440" w:hanging="360"/>
       </w:pPr>
       <w:rPr>
-        <w:rFonts w:hint="default" w:ascii="Courier New" w:hAnsi="Courier New"/>
+        <w:rFonts w:ascii="Courier New" w:hAnsi="Courier New" w:hint="default"/>
       </w:rPr>
     </w:lvl>
     <w:lvl w:ilvl="2" w:tplc="56C4F15A">
@@ -2657,7 +3002,7 @@
         <w:ind w:left="2160" w:hanging="360"/>
       </w:pPr>
       <w:rPr>
-        <w:rFonts w:hint="default" w:ascii="Wingdings" w:hAnsi="Wingdings"/>
+        <w:rFonts w:ascii="Wingdings" w:hAnsi="Wingdings" w:hint="default"/>
       </w:rPr>
     </w:lvl>
     <w:lvl w:ilvl="3" w:tplc="9C9EF6D0">
@@ -2669,7 +3014,7 @@
         <w:ind w:left="2880" w:hanging="360"/>
       </w:pPr>
       <w:rPr>
-        <w:rFonts w:hint="default" w:ascii="Symbol" w:hAnsi="Symbol"/>
+        <w:rFonts w:ascii="Symbol" w:hAnsi="Symbol" w:hint="default"/>
       </w:rPr>
     </w:lvl>
     <w:lvl w:ilvl="4" w:tplc="284E7D88">
@@ -2681,7 +3026,7 @@
         <w:ind w:left="3600" w:hanging="360"/>
       </w:pPr>
       <w:rPr>
-        <w:rFonts w:hint="default" w:ascii="Courier New" w:hAnsi="Courier New"/>
+        <w:rFonts w:ascii="Courier New" w:hAnsi="Courier New" w:hint="default"/>
       </w:rPr>
     </w:lvl>
     <w:lvl w:ilvl="5" w:tplc="6D42DCC4">
@@ -2693,7 +3038,7 @@
         <w:ind w:left="4320" w:hanging="360"/>
       </w:pPr>
       <w:rPr>
-        <w:rFonts w:hint="default" w:ascii="Wingdings" w:hAnsi="Wingdings"/>
+        <w:rFonts w:ascii="Wingdings" w:hAnsi="Wingdings" w:hint="default"/>
       </w:rPr>
     </w:lvl>
     <w:lvl w:ilvl="6" w:tplc="F02C4790">
@@ -2705,7 +3050,7 @@
         <w:ind w:left="5040" w:hanging="360"/>
       </w:pPr>
       <w:rPr>
-        <w:rFonts w:hint="default" w:ascii="Symbol" w:hAnsi="Symbol"/>
+        <w:rFonts w:ascii="Symbol" w:hAnsi="Symbol" w:hint="default"/>
       </w:rPr>
     </w:lvl>
     <w:lvl w:ilvl="7" w:tplc="CDD4B5F2">
@@ -2717,7 +3062,7 @@
         <w:ind w:left="5760" w:hanging="360"/>
       </w:pPr>
       <w:rPr>
-        <w:rFonts w:hint="default" w:ascii="Courier New" w:hAnsi="Courier New"/>
+        <w:rFonts w:ascii="Courier New" w:hAnsi="Courier New" w:hint="default"/>
       </w:rPr>
     </w:lvl>
     <w:lvl w:ilvl="8" w:tplc="723CD820">
@@ -2729,7 +3074,7 @@
         <w:ind w:left="6480" w:hanging="360"/>
       </w:pPr>
       <w:rPr>
-        <w:rFonts w:hint="default" w:ascii="Wingdings" w:hAnsi="Wingdings"/>
+        <w:rFonts w:ascii="Wingdings" w:hAnsi="Wingdings" w:hint="default"/>
       </w:rPr>
     </w:lvl>
   </w:abstractNum>
@@ -2859,7 +3204,7 @@
         <w:ind w:left="720" w:hanging="360"/>
       </w:pPr>
       <w:rPr>
-        <w:rFonts w:hint="default" w:ascii="Symbol" w:hAnsi="Symbol"/>
+        <w:rFonts w:ascii="Symbol" w:hAnsi="Symbol" w:hint="default"/>
       </w:rPr>
     </w:lvl>
     <w:lvl w:ilvl="1" w:tplc="08090003" w:tentative="1">
@@ -2871,7 +3216,7 @@
         <w:ind w:left="1440" w:hanging="360"/>
       </w:pPr>
       <w:rPr>
-        <w:rFonts w:hint="default" w:ascii="Courier New" w:hAnsi="Courier New" w:cs="Courier New"/>
+        <w:rFonts w:ascii="Courier New" w:hAnsi="Courier New" w:cs="Courier New" w:hint="default"/>
       </w:rPr>
     </w:lvl>
     <w:lvl w:ilvl="2" w:tplc="08090005" w:tentative="1">
@@ -2883,7 +3228,7 @@
         <w:ind w:left="2160" w:hanging="360"/>
       </w:pPr>
       <w:rPr>
-        <w:rFonts w:hint="default" w:ascii="Wingdings" w:hAnsi="Wingdings"/>
+        <w:rFonts w:ascii="Wingdings" w:hAnsi="Wingdings" w:hint="default"/>
       </w:rPr>
     </w:lvl>
     <w:lvl w:ilvl="3" w:tplc="08090001" w:tentative="1">
@@ -2895,7 +3240,7 @@
         <w:ind w:left="2880" w:hanging="360"/>
       </w:pPr>
       <w:rPr>
-        <w:rFonts w:hint="default" w:ascii="Symbol" w:hAnsi="Symbol"/>
+        <w:rFonts w:ascii="Symbol" w:hAnsi="Symbol" w:hint="default"/>
       </w:rPr>
     </w:lvl>
     <w:lvl w:ilvl="4" w:tplc="08090003" w:tentative="1">
@@ -2907,7 +3252,7 @@
         <w:ind w:left="3600" w:hanging="360"/>
       </w:pPr>
       <w:rPr>
-        <w:rFonts w:hint="default" w:ascii="Courier New" w:hAnsi="Courier New" w:cs="Courier New"/>
+        <w:rFonts w:ascii="Courier New" w:hAnsi="Courier New" w:cs="Courier New" w:hint="default"/>
       </w:rPr>
     </w:lvl>
     <w:lvl w:ilvl="5" w:tplc="08090005" w:tentative="1">
@@ -2919,7 +3264,7 @@
         <w:ind w:left="4320" w:hanging="360"/>
       </w:pPr>
       <w:rPr>
-        <w:rFonts w:hint="default" w:ascii="Wingdings" w:hAnsi="Wingdings"/>
+        <w:rFonts w:ascii="Wingdings" w:hAnsi="Wingdings" w:hint="default"/>
       </w:rPr>
     </w:lvl>
     <w:lvl w:ilvl="6" w:tplc="08090001" w:tentative="1">
@@ -2931,7 +3276,7 @@
         <w:ind w:left="5040" w:hanging="360"/>
       </w:pPr>
       <w:rPr>
-        <w:rFonts w:hint="default" w:ascii="Symbol" w:hAnsi="Symbol"/>
+        <w:rFonts w:ascii="Symbol" w:hAnsi="Symbol" w:hint="default"/>
       </w:rPr>
     </w:lvl>
     <w:lvl w:ilvl="7" w:tplc="08090003" w:tentative="1">
@@ -2943,7 +3288,7 @@
         <w:ind w:left="5760" w:hanging="360"/>
       </w:pPr>
       <w:rPr>
-        <w:rFonts w:hint="default" w:ascii="Courier New" w:hAnsi="Courier New" w:cs="Courier New"/>
+        <w:rFonts w:ascii="Courier New" w:hAnsi="Courier New" w:cs="Courier New" w:hint="default"/>
       </w:rPr>
     </w:lvl>
     <w:lvl w:ilvl="8" w:tplc="08090005" w:tentative="1">
@@ -2955,7 +3300,7 @@
         <w:ind w:left="6480" w:hanging="360"/>
       </w:pPr>
       <w:rPr>
-        <w:rFonts w:hint="default" w:ascii="Wingdings" w:hAnsi="Wingdings"/>
+        <w:rFonts w:ascii="Wingdings" w:hAnsi="Wingdings" w:hint="default"/>
       </w:rPr>
     </w:lvl>
   </w:abstractNum>
@@ -2993,11 +3338,11 @@
 </file>
 
 <file path=word/styles.xml><?xml version="1.0" encoding="utf-8"?>
-<w:styles xmlns:mc="http://schemas.openxmlformats.org/markup-compatibility/2006" xmlns:r="http://schemas.openxmlformats.org/officeDocument/2006/relationships" xmlns:w="http://schemas.openxmlformats.org/wordprocessingml/2006/main" xmlns:w14="http://schemas.microsoft.com/office/word/2010/wordml" xmlns:w15="http://schemas.microsoft.com/office/word/2012/wordml" xmlns:w16cex="http://schemas.microsoft.com/office/word/2018/wordml/cex" xmlns:w16cid="http://schemas.microsoft.com/office/word/2016/wordml/cid" xmlns:w16="http://schemas.microsoft.com/office/word/2018/wordml" xmlns:w16se="http://schemas.microsoft.com/office/word/2015/wordml/symex" mc:Ignorable="w14 w15 w16se w16cid w16 w16cex">
+<w:styles xmlns:mc="http://schemas.openxmlformats.org/markup-compatibility/2006" xmlns:r="http://schemas.openxmlformats.org/officeDocument/2006/relationships" xmlns:w="http://schemas.openxmlformats.org/wordprocessingml/2006/main" xmlns:w14="http://schemas.microsoft.com/office/word/2010/wordml" xmlns:w15="http://schemas.microsoft.com/office/word/2012/wordml" xmlns:w16cid="http://schemas.microsoft.com/office/word/2016/wordml/cid" xmlns:w16se="http://schemas.microsoft.com/office/word/2015/wordml/symex" mc:Ignorable="w14 w15 w16se w16cid">
   <w:docDefaults>
     <w:rPrDefault>
       <w:rPr>
-        <w:rFonts w:asciiTheme="minorHAnsi" w:hAnsiTheme="minorHAnsi" w:eastAsiaTheme="minorHAnsi" w:cstheme="minorBidi"/>
+        <w:rFonts w:asciiTheme="minorHAnsi" w:eastAsiaTheme="minorHAnsi" w:hAnsiTheme="minorHAnsi" w:cstheme="minorBidi"/>
         <w:sz w:val="24"/>
         <w:szCs w:val="24"/>
         <w:lang w:val="en-AU" w:eastAsia="en-US" w:bidi="ar-SA"/>
@@ -3008,14 +3353,14 @@
   <w:latentStyles w:defLockedState="0" w:defUIPriority="99" w:defSemiHidden="0" w:defUnhideWhenUsed="0" w:defQFormat="0" w:count="376">
     <w:lsdException w:name="Normal" w:uiPriority="0" w:qFormat="1"/>
     <w:lsdException w:name="heading 1" w:uiPriority="9" w:qFormat="1"/>
-    <w:lsdException w:name="heading 2" w:uiPriority="9" w:semiHidden="1" w:unhideWhenUsed="1" w:qFormat="1"/>
-    <w:lsdException w:name="heading 3" w:uiPriority="9" w:semiHidden="1" w:unhideWhenUsed="1" w:qFormat="1"/>
-    <w:lsdException w:name="heading 4" w:uiPriority="9" w:semiHidden="1" w:unhideWhenUsed="1" w:qFormat="1"/>
-    <w:lsdException w:name="heading 5" w:uiPriority="9" w:semiHidden="1" w:unhideWhenUsed="1" w:qFormat="1"/>
-    <w:lsdException w:name="heading 6" w:uiPriority="9" w:semiHidden="1" w:unhideWhenUsed="1" w:qFormat="1"/>
-    <w:lsdException w:name="heading 7" w:uiPriority="9" w:semiHidden="1" w:unhideWhenUsed="1" w:qFormat="1"/>
-    <w:lsdException w:name="heading 8" w:uiPriority="9" w:semiHidden="1" w:unhideWhenUsed="1" w:qFormat="1"/>
-    <w:lsdException w:name="heading 9" w:uiPriority="9" w:semiHidden="1" w:unhideWhenUsed="1" w:qFormat="1"/>
+    <w:lsdException w:name="heading 2" w:semiHidden="1" w:uiPriority="9" w:unhideWhenUsed="1" w:qFormat="1"/>
+    <w:lsdException w:name="heading 3" w:semiHidden="1" w:uiPriority="9" w:unhideWhenUsed="1" w:qFormat="1"/>
+    <w:lsdException w:name="heading 4" w:semiHidden="1" w:uiPriority="9" w:unhideWhenUsed="1" w:qFormat="1"/>
+    <w:lsdException w:name="heading 5" w:semiHidden="1" w:uiPriority="9" w:unhideWhenUsed="1" w:qFormat="1"/>
+    <w:lsdException w:name="heading 6" w:semiHidden="1" w:uiPriority="9" w:unhideWhenUsed="1" w:qFormat="1"/>
+    <w:lsdException w:name="heading 7" w:semiHidden="1" w:uiPriority="9" w:unhideWhenUsed="1" w:qFormat="1"/>
+    <w:lsdException w:name="heading 8" w:semiHidden="1" w:uiPriority="9" w:unhideWhenUsed="1" w:qFormat="1"/>
+    <w:lsdException w:name="heading 9" w:semiHidden="1" w:uiPriority="9" w:unhideWhenUsed="1" w:qFormat="1"/>
     <w:lsdException w:name="index 1" w:semiHidden="1" w:unhideWhenUsed="1"/>
     <w:lsdException w:name="index 2" w:semiHidden="1" w:unhideWhenUsed="1"/>
     <w:lsdException w:name="index 3" w:semiHidden="1" w:unhideWhenUsed="1"/>
@@ -3025,22 +3370,22 @@
     <w:lsdException w:name="index 7" w:semiHidden="1" w:unhideWhenUsed="1"/>
     <w:lsdException w:name="index 8" w:semiHidden="1" w:unhideWhenUsed="1"/>
     <w:lsdException w:name="index 9" w:semiHidden="1" w:unhideWhenUsed="1"/>
-    <w:lsdException w:name="toc 1" w:uiPriority="39" w:semiHidden="1" w:unhideWhenUsed="1"/>
-    <w:lsdException w:name="toc 2" w:uiPriority="39" w:semiHidden="1" w:unhideWhenUsed="1"/>
-    <w:lsdException w:name="toc 3" w:uiPriority="39" w:semiHidden="1" w:unhideWhenUsed="1"/>
-    <w:lsdException w:name="toc 4" w:uiPriority="39" w:semiHidden="1" w:unhideWhenUsed="1"/>
-    <w:lsdException w:name="toc 5" w:uiPriority="39" w:semiHidden="1" w:unhideWhenUsed="1"/>
-    <w:lsdException w:name="toc 6" w:uiPriority="39" w:semiHidden="1" w:unhideWhenUsed="1"/>
-    <w:lsdException w:name="toc 7" w:uiPriority="39" w:semiHidden="1" w:unhideWhenUsed="1"/>
-    <w:lsdException w:name="toc 8" w:uiPriority="39" w:semiHidden="1" w:unhideWhenUsed="1"/>
-    <w:lsdException w:name="toc 9" w:uiPriority="39" w:semiHidden="1" w:unhideWhenUsed="1"/>
+    <w:lsdException w:name="toc 1" w:semiHidden="1" w:uiPriority="39" w:unhideWhenUsed="1"/>
+    <w:lsdException w:name="toc 2" w:semiHidden="1" w:uiPriority="39" w:unhideWhenUsed="1"/>
+    <w:lsdException w:name="toc 3" w:semiHidden="1" w:uiPriority="39" w:unhideWhenUsed="1"/>
+    <w:lsdException w:name="toc 4" w:semiHidden="1" w:uiPriority="39" w:unhideWhenUsed="1"/>
+    <w:lsdException w:name="toc 5" w:semiHidden="1" w:uiPriority="39" w:unhideWhenUsed="1"/>
+    <w:lsdException w:name="toc 6" w:semiHidden="1" w:uiPriority="39" w:unhideWhenUsed="1"/>
+    <w:lsdException w:name="toc 7" w:semiHidden="1" w:uiPriority="39" w:unhideWhenUsed="1"/>
+    <w:lsdException w:name="toc 8" w:semiHidden="1" w:uiPriority="39" w:unhideWhenUsed="1"/>
+    <w:lsdException w:name="toc 9" w:semiHidden="1" w:uiPriority="39" w:unhideWhenUsed="1"/>
     <w:lsdException w:name="Normal Indent" w:semiHidden="1" w:unhideWhenUsed="1"/>
     <w:lsdException w:name="footnote text" w:semiHidden="1" w:unhideWhenUsed="1"/>
     <w:lsdException w:name="annotation text" w:semiHidden="1" w:unhideWhenUsed="1"/>
     <w:lsdException w:name="header" w:semiHidden="1" w:unhideWhenUsed="1"/>
     <w:lsdException w:name="footer" w:semiHidden="1" w:unhideWhenUsed="1"/>
     <w:lsdException w:name="index heading" w:semiHidden="1" w:unhideWhenUsed="1"/>
-    <w:lsdException w:name="caption" w:uiPriority="35" w:semiHidden="1" w:unhideWhenUsed="1" w:qFormat="1"/>
+    <w:lsdException w:name="caption" w:semiHidden="1" w:uiPriority="35" w:unhideWhenUsed="1" w:qFormat="1"/>
     <w:lsdException w:name="table of figures" w:semiHidden="1" w:unhideWhenUsed="1"/>
     <w:lsdException w:name="envelope address" w:semiHidden="1" w:unhideWhenUsed="1"/>
     <w:lsdException w:name="envelope return" w:semiHidden="1" w:unhideWhenUsed="1"/>
@@ -3071,7 +3416,7 @@
     <w:lsdException w:name="Title" w:uiPriority="10" w:qFormat="1"/>
     <w:lsdException w:name="Closing" w:semiHidden="1" w:unhideWhenUsed="1"/>
     <w:lsdException w:name="Signature" w:semiHidden="1" w:unhideWhenUsed="1"/>
-    <w:lsdException w:name="Default Paragraph Font" w:uiPriority="1" w:semiHidden="1" w:unhideWhenUsed="1"/>
+    <w:lsdException w:name="Default Paragraph Font" w:semiHidden="1" w:uiPriority="1" w:unhideWhenUsed="1"/>
     <w:lsdException w:name="Body Text" w:semiHidden="1" w:unhideWhenUsed="1"/>
     <w:lsdException w:name="Body Text Indent" w:semiHidden="1" w:unhideWhenUsed="1"/>
     <w:lsdException w:name="List Continue" w:semiHidden="1" w:unhideWhenUsed="1"/>
@@ -3271,8 +3616,8 @@
     <w:lsdException w:name="Subtle Reference" w:uiPriority="31" w:qFormat="1"/>
     <w:lsdException w:name="Intense Reference" w:uiPriority="32" w:qFormat="1"/>
     <w:lsdException w:name="Book Title" w:uiPriority="33" w:qFormat="1"/>
-    <w:lsdException w:name="Bibliography" w:uiPriority="37" w:semiHidden="1" w:unhideWhenUsed="1"/>
-    <w:lsdException w:name="TOC Heading" w:uiPriority="39" w:semiHidden="1" w:unhideWhenUsed="1" w:qFormat="1"/>
+    <w:lsdException w:name="Bibliography" w:semiHidden="1" w:uiPriority="37" w:unhideWhenUsed="1"/>
+    <w:lsdException w:name="TOC Heading" w:semiHidden="1" w:uiPriority="39" w:unhideWhenUsed="1" w:qFormat="1"/>
     <w:lsdException w:name="Plain Table 1" w:uiPriority="41"/>
     <w:lsdException w:name="Plain Table 2" w:uiPriority="42"/>
     <w:lsdException w:name="Plain Table 3" w:uiPriority="43"/>
@@ -3383,17 +3728,17 @@
     <w:lsdException w:name="Unresolved Mention" w:semiHidden="1" w:unhideWhenUsed="1"/>
     <w:lsdException w:name="Smart Link" w:semiHidden="1" w:unhideWhenUsed="1"/>
   </w:latentStyles>
-  <w:style w:type="paragraph" w:styleId="Normal" w:default="1">
+  <w:style w:type="paragraph" w:default="1" w:styleId="Normal">
     <w:name w:val="Normal"/>
     <w:qFormat/>
   </w:style>
-  <w:style w:type="character" w:styleId="DefaultParagraphFont" w:default="1">
+  <w:style w:type="character" w:default="1" w:styleId="DefaultParagraphFont">
     <w:name w:val="Default Paragraph Font"/>
     <w:uiPriority w:val="1"/>
     <w:semiHidden/>
     <w:unhideWhenUsed/>
   </w:style>
-  <w:style w:type="table" w:styleId="TableNormal" w:default="1">
+  <w:style w:type="table" w:default="1" w:styleId="TableNormal">
     <w:name w:val="Normal Table"/>
     <w:uiPriority w:val="99"/>
     <w:semiHidden/>
@@ -3408,7 +3753,7 @@
       </w:tblCellMar>
     </w:tblPr>
   </w:style>
-  <w:style w:type="numbering" w:styleId="NoList" w:default="1">
+  <w:style w:type="numbering" w:default="1" w:styleId="NoList">
     <w:name w:val="No List"/>
     <w:uiPriority w:val="99"/>
     <w:semiHidden/>
@@ -3418,14 +3763,13 @@
     <w:name w:val="Normal (Web)"/>
     <w:basedOn w:val="Normal"/>
     <w:uiPriority w:val="99"/>
-    <w:semiHidden/>
     <w:unhideWhenUsed/>
     <w:rsid w:val="00A457AE"/>
     <w:pPr>
       <w:spacing w:before="100" w:beforeAutospacing="1" w:after="100" w:afterAutospacing="1"/>
     </w:pPr>
     <w:rPr>
-      <w:rFonts w:ascii="Times New Roman" w:hAnsi="Times New Roman" w:eastAsia="Times New Roman" w:cs="Times New Roman"/>
+      <w:rFonts w:ascii="Times New Roman" w:eastAsia="Times New Roman" w:hAnsi="Times New Roman" w:cs="Times New Roman"/>
       <w:lang w:eastAsia="en-GB"/>
     </w:rPr>
   </w:style>
@@ -3728,18 +4072,18 @@
 </file>
 
 <file path=customXml/item1.xml><?xml version="1.0" encoding="utf-8"?>
-<p:properties xmlns:p="http://schemas.microsoft.com/office/2006/metadata/properties" xmlns:xsi="http://www.w3.org/2001/XMLSchema-instance" xmlns:pc="http://schemas.microsoft.com/office/infopath/2007/PartnerControls">
-  <documentManagement/>
-</p:properties>
-</file>
-
-<file path=customXml/item2.xml><?xml version="1.0" encoding="utf-8"?>
 <?mso-contentType ?>
 <FormTemplates xmlns="http://schemas.microsoft.com/sharepoint/v3/contenttype/forms">
   <Display>DocumentLibraryForm</Display>
   <Edit>DocumentLibraryForm</Edit>
   <New>DocumentLibraryForm</New>
 </FormTemplates>
+</file>
+
+<file path=customXml/item2.xml><?xml version="1.0" encoding="utf-8"?>
+<p:properties xmlns:p="http://schemas.microsoft.com/office/2006/metadata/properties" xmlns:xsi="http://www.w3.org/2001/XMLSchema-instance" xmlns:pc="http://schemas.microsoft.com/office/infopath/2007/PartnerControls">
+  <documentManagement/>
+</p:properties>
 </file>
 
 <file path=customXml/item3.xml><?xml version="1.0" encoding="utf-8"?>
@@ -3875,18 +4219,18 @@
 </file>
 
 <file path=customXml/itemProps1.xml><?xml version="1.0" encoding="utf-8"?>
-<ds:datastoreItem xmlns:ds="http://schemas.openxmlformats.org/officeDocument/2006/customXml" ds:itemID="{D7CF9407-F0F2-4B35-82C6-20EAFF8C6BFB}">
+<ds:datastoreItem xmlns:ds="http://schemas.openxmlformats.org/officeDocument/2006/customXml" ds:itemID="{96A09357-6BCF-46A4-976B-2A64DE7FF069}">
   <ds:schemaRefs>
-    <ds:schemaRef ds:uri="http://schemas.microsoft.com/office/2006/metadata/properties"/>
-    <ds:schemaRef ds:uri="http://schemas.microsoft.com/office/infopath/2007/PartnerControls"/>
+    <ds:schemaRef ds:uri="http://schemas.microsoft.com/sharepoint/v3/contenttype/forms"/>
   </ds:schemaRefs>
 </ds:datastoreItem>
 </file>
 
 <file path=customXml/itemProps2.xml><?xml version="1.0" encoding="utf-8"?>
-<ds:datastoreItem xmlns:ds="http://schemas.openxmlformats.org/officeDocument/2006/customXml" ds:itemID="{96A09357-6BCF-46A4-976B-2A64DE7FF069}">
+<ds:datastoreItem xmlns:ds="http://schemas.openxmlformats.org/officeDocument/2006/customXml" ds:itemID="{D7CF9407-F0F2-4B35-82C6-20EAFF8C6BFB}">
   <ds:schemaRefs>
-    <ds:schemaRef ds:uri="http://schemas.microsoft.com/sharepoint/v3/contenttype/forms"/>
+    <ds:schemaRef ds:uri="http://schemas.microsoft.com/office/2006/metadata/properties"/>
+    <ds:schemaRef ds:uri="http://schemas.microsoft.com/office/infopath/2007/PartnerControls"/>
   </ds:schemaRefs>
 </ds:datastoreItem>
 </file>

</xml_diff>